<commit_message>
#Reporte de avance del dia 25/10/2010
</commit_message>
<xml_diff>
--- a/meetings/reporteAvance.20101025.docx
+++ b/meetings/reporteAvance.20101025.docx
@@ -52,7 +52,7 @@
         <w:rPr>
           <w:lang w:val="es-AR"/>
         </w:rPr>
-        <w:t>5</w:t>
+        <w:t>6</w:t>
       </w:r>
     </w:p>
     <w:p>
@@ -230,6 +230,212 @@
         </w:rPr>
         <w:t>Items para Discutir</w:t>
       </w:r>
+      <w:r>
+        <w:rPr>
+          <w:lang w:val="es-AR"/>
+        </w:rPr>
+        <w:br/>
+      </w:r>
+    </w:p>
+    <w:p>
+      <w:pPr>
+        <w:pStyle w:val="Prrafodelista"/>
+        <w:numPr>
+          <w:ilvl w:val="0"/>
+          <w:numId w:val="13"/>
+        </w:numPr>
+        <w:spacing w:after="0" w:line="240" w:lineRule="auto"/>
+        <w:rPr>
+          <w:lang w:val="es-AR"/>
+        </w:rPr>
+      </w:pPr>
+      <w:r>
+        <w:rPr>
+          <w:lang w:val="es-AR"/>
+        </w:rPr>
+        <w:t>Métrica 5: “</w:t>
+      </w:r>
+      <w:r>
+        <w:rPr>
+          <w:lang w:val="es-AR"/>
+        </w:rPr>
+        <w:t>Time in AUX Status</w:t>
+      </w:r>
+      <w:r>
+        <w:rPr>
+          <w:lang w:val="es-AR"/>
+        </w:rPr>
+        <w:t>” (</w:t>
+      </w:r>
+      <w:r>
+        <w:t>AUX_TM</w:t>
+      </w:r>
+      <w:r>
+        <w:rPr>
+          <w:rFonts w:ascii="Arial" w:hAnsi="Arial" w:cs="Arial"/>
+          <w:lang w:val="es-ES_tradnl"/>
+        </w:rPr>
+        <w:t>)</w:t>
+      </w:r>
+    </w:p>
+    <w:p>
+      <w:pPr>
+        <w:spacing w:after="0" w:line="240" w:lineRule="auto"/>
+        <w:ind w:left="360"/>
+      </w:pPr>
+      <w:r>
+        <w:rPr>
+          <w:i/>
+        </w:rPr>
+        <w:t>The total time spent in an AUX status.</w:t>
+      </w:r>
+      <w:r>
+        <w:rPr>
+          <w:i/>
+        </w:rPr>
+        <w:br/>
+      </w:r>
+      <w:r>
+        <w:rPr>
+          <w:i/>
+        </w:rPr>
+        <w:br/>
+      </w:r>
+      <w:r>
+        <w:rPr>
+          <w:lang w:val="es-AR"/>
+        </w:rPr>
+        <w:t>¿OK Fórmula?:</w:t>
+      </w:r>
+      <w:r>
+        <w:t xml:space="preserve"> </w:t>
+      </w:r>
+    </w:p>
+    <w:p>
+      <w:pPr>
+        <w:spacing w:after="0" w:line="240" w:lineRule="auto"/>
+        <w:ind w:left="360"/>
+        <w:rPr>
+          <w:i/>
+        </w:rPr>
+      </w:pPr>
+      <w:r>
+        <w:rPr>
+          <w:i/>
+        </w:rPr>
+        <w:t>Tiempo en AUX status = TTS - Tpo logueado</w:t>
+      </w:r>
+      <w:r>
+        <w:rPr>
+          <w:i/>
+        </w:rPr>
+        <w:br/>
+      </w:r>
+    </w:p>
+    <w:p>
+      <w:pPr>
+        <w:pStyle w:val="Prrafodelista"/>
+        <w:numPr>
+          <w:ilvl w:val="0"/>
+          <w:numId w:val="13"/>
+        </w:numPr>
+        <w:spacing w:after="0" w:line="240" w:lineRule="auto"/>
+        <w:rPr>
+          <w:lang w:val="es-AR"/>
+        </w:rPr>
+      </w:pPr>
+      <w:r>
+        <w:rPr>
+          <w:lang w:val="es-AR"/>
+        </w:rPr>
+        <w:t xml:space="preserve">Métrica </w:t>
+      </w:r>
+      <w:r>
+        <w:rPr>
+          <w:lang w:val="es-AR"/>
+        </w:rPr>
+        <w:t>6</w:t>
+      </w:r>
+      <w:r>
+        <w:rPr>
+          <w:lang w:val="es-AR"/>
+        </w:rPr>
+        <w:t>: “</w:t>
+      </w:r>
+      <w:r>
+        <w:rPr>
+          <w:lang w:val="es-AR"/>
+        </w:rPr>
+        <w:t>Time in AUX Status</w:t>
+      </w:r>
+      <w:r>
+        <w:rPr>
+          <w:lang w:val="es-AR"/>
+        </w:rPr>
+        <w:t>” (</w:t>
+      </w:r>
+      <w:r>
+        <w:t>AVAIL_PCT</w:t>
+      </w:r>
+      <w:r>
+        <w:rPr>
+          <w:rFonts w:ascii="Arial" w:hAnsi="Arial" w:cs="Arial"/>
+          <w:lang w:val="es-ES_tradnl"/>
+        </w:rPr>
+        <w:t>)</w:t>
+      </w:r>
+    </w:p>
+    <w:p>
+      <w:pPr>
+        <w:spacing w:after="0" w:line="240" w:lineRule="auto"/>
+        <w:ind w:left="360"/>
+        <w:rPr>
+          <w:i/>
+          <w:lang w:val="es-AR"/>
+        </w:rPr>
+      </w:pPr>
+      <w:r>
+        <w:rPr>
+          <w:i/>
+        </w:rPr>
+        <w:t>Percentage of time an agent spent in an available call status.</w:t>
+      </w:r>
+    </w:p>
+    <w:p>
+      <w:pPr>
+        <w:spacing w:after="0" w:line="240" w:lineRule="auto"/>
+        <w:ind w:left="360"/>
+      </w:pPr>
+      <w:r>
+        <w:rPr>
+          <w:i/>
+        </w:rPr>
+        <w:br/>
+      </w:r>
+      <w:r>
+        <w:rPr>
+          <w:lang w:val="es-AR"/>
+        </w:rPr>
+        <w:t>¿OK Fórmula?:</w:t>
+      </w:r>
+      <w:r>
+        <w:t xml:space="preserve"> </w:t>
+      </w:r>
+      <w:r>
+        <w:br/>
+      </w:r>
+      <w:r>
+        <w:t xml:space="preserve">Tiempo en RFC </w:t>
+      </w:r>
+      <w:r>
+        <w:t>/</w:t>
+      </w:r>
+      <w:r>
+        <w:t xml:space="preserve"> tiempo logueado</w:t>
+      </w:r>
+      <w:r>
+        <w:br/>
+      </w:r>
     </w:p>
     <w:p>
       <w:pPr>
@@ -259,7 +465,17 @@
         <w:rPr>
           <w:lang w:val="es-AR"/>
         </w:rPr>
-        <w:t>”.</w:t>
+        <w:t>” (</w:t>
+      </w:r>
+      <w:r>
+        <w:t>AVG_ACW_TM</w:t>
+      </w:r>
+      <w:r>
+        <w:rPr>
+          <w:rFonts w:ascii="Arial" w:hAnsi="Arial" w:cs="Arial"/>
+          <w:lang w:val="es-ES_tradnl"/>
+        </w:rPr>
+        <w:t>)</w:t>
       </w:r>
     </w:p>
     <w:p>
@@ -350,15 +566,6 @@
     </w:p>
     <w:p>
       <w:pPr>
-        <w:spacing w:after="0" w:line="240" w:lineRule="auto"/>
-        <w:ind w:left="360"/>
-        <w:rPr>
-          <w:lang w:val="es-AR"/>
-        </w:rPr>
-      </w:pPr>
-    </w:p>
-    <w:p>
-      <w:pPr>
         <w:pStyle w:val="Ttulo2"/>
         <w:spacing w:before="100" w:after="120" w:line="240" w:lineRule="auto"/>
         <w:rPr>
@@ -369,6 +576,7 @@
         <w:rPr>
           <w:lang w:val="es-AR"/>
         </w:rPr>
+        <w:lastRenderedPageBreak/>
         <w:t xml:space="preserve">Product </w:t>
       </w:r>
       <w:r>
@@ -384,6 +592,57 @@
           <w:lang w:val="es-AR"/>
         </w:rPr>
       </w:pPr>
+      <w:r>
+        <w:rPr>
+          <w:noProof/>
+          <w:lang w:val="es-ES_tradnl" w:eastAsia="es-ES_tradnl" w:bidi="ar-SA"/>
+        </w:rPr>
+        <w:drawing>
+          <wp:inline distT="0" distB="0" distL="0" distR="0">
+            <wp:extent cx="5391785" cy="4391025"/>
+            <wp:effectExtent l="19050" t="0" r="0" b="0"/>
+            <wp:docPr id="3" name="Imagen 3"/>
+            <wp:cNvGraphicFramePr>
+              <a:graphicFrameLocks xmlns:a="http://schemas.openxmlformats.org/drawingml/2006/main" noChangeAspect="1"/>
+            </wp:cNvGraphicFramePr>
+            <a:graphic xmlns:a="http://schemas.openxmlformats.org/drawingml/2006/main">
+              <a:graphicData uri="http://schemas.openxmlformats.org/drawingml/2006/picture">
+                <pic:pic xmlns:pic="http://schemas.openxmlformats.org/drawingml/2006/picture">
+                  <pic:nvPicPr>
+                    <pic:cNvPr id="0" name="Picture 3"/>
+                    <pic:cNvPicPr>
+                      <a:picLocks noChangeAspect="1" noChangeArrowheads="1"/>
+                    </pic:cNvPicPr>
+                  </pic:nvPicPr>
+                  <pic:blipFill>
+                    <a:blip r:embed="rId8"/>
+                    <a:srcRect/>
+                    <a:stretch>
+                      <a:fillRect/>
+                    </a:stretch>
+                  </pic:blipFill>
+                  <pic:spPr bwMode="auto">
+                    <a:xfrm>
+                      <a:off x="0" y="0"/>
+                      <a:ext cx="5391785" cy="4391025"/>
+                    </a:xfrm>
+                    <a:prstGeom prst="rect">
+                      <a:avLst/>
+                    </a:prstGeom>
+                    <a:noFill/>
+                    <a:ln w="9525">
+                      <a:noFill/>
+                      <a:miter lim="800000"/>
+                      <a:headEnd/>
+                      <a:tailEnd/>
+                    </a:ln>
+                  </pic:spPr>
+                </pic:pic>
+              </a:graphicData>
+            </a:graphic>
+          </wp:inline>
+        </w:drawing>
+      </w:r>
     </w:p>
     <w:p>
       <w:pPr>
@@ -442,7 +701,7 @@
           <w:lang w:val="es-AR"/>
         </w:rPr>
       </w:pPr>
-      <w:hyperlink r:id="rId8" w:history="1">
+      <w:hyperlink r:id="rId9" w:history="1">
         <w:r>
           <w:rPr>
             <w:rStyle w:val="Hipervnculo"/>
@@ -485,7 +744,59 @@
         <w:t>User Stories</w:t>
       </w:r>
     </w:p>
-    <w:p/>
+    <w:p>
+      <w:r>
+        <w:rPr>
+          <w:noProof/>
+          <w:lang w:val="es-ES_tradnl" w:eastAsia="es-ES_tradnl" w:bidi="ar-SA"/>
+        </w:rPr>
+        <w:drawing>
+          <wp:inline distT="0" distB="0" distL="0" distR="0">
+            <wp:extent cx="5391785" cy="673100"/>
+            <wp:effectExtent l="19050" t="0" r="0" b="0"/>
+            <wp:docPr id="1" name="Imagen 4"/>
+            <wp:cNvGraphicFramePr>
+              <a:graphicFrameLocks xmlns:a="http://schemas.openxmlformats.org/drawingml/2006/main" noChangeAspect="1"/>
+            </wp:cNvGraphicFramePr>
+            <a:graphic xmlns:a="http://schemas.openxmlformats.org/drawingml/2006/main">
+              <a:graphicData uri="http://schemas.openxmlformats.org/drawingml/2006/picture">
+                <pic:pic xmlns:pic="http://schemas.openxmlformats.org/drawingml/2006/picture">
+                  <pic:nvPicPr>
+                    <pic:cNvPr id="0" name="Picture 4"/>
+                    <pic:cNvPicPr>
+                      <a:picLocks noChangeAspect="1" noChangeArrowheads="1"/>
+                    </pic:cNvPicPr>
+                  </pic:nvPicPr>
+                  <pic:blipFill>
+                    <a:blip r:embed="rId10"/>
+                    <a:srcRect/>
+                    <a:stretch>
+                      <a:fillRect/>
+                    </a:stretch>
+                  </pic:blipFill>
+                  <pic:spPr bwMode="auto">
+                    <a:xfrm>
+                      <a:off x="0" y="0"/>
+                      <a:ext cx="5391785" cy="673100"/>
+                    </a:xfrm>
+                    <a:prstGeom prst="rect">
+                      <a:avLst/>
+                    </a:prstGeom>
+                    <a:noFill/>
+                    <a:ln w="9525">
+                      <a:noFill/>
+                      <a:miter lim="800000"/>
+                      <a:headEnd/>
+                      <a:tailEnd/>
+                    </a:ln>
+                  </pic:spPr>
+                </pic:pic>
+              </a:graphicData>
+            </a:graphic>
+          </wp:inline>
+        </w:drawing>
+      </w:r>
+    </w:p>
     <w:p>
       <w:pPr>
         <w:spacing w:before="80" w:after="0" w:line="240" w:lineRule="auto"/>
@@ -529,14 +840,14 @@
           <w:lang w:val="es-AR"/>
         </w:rPr>
       </w:pPr>
-      <w:hyperlink r:id="rId9" w:history="1">
+      <w:hyperlink r:id="rId11" w:history="1">
         <w:r>
           <w:rPr>
             <w:rStyle w:val="Hipervnculo"/>
             <w:sz w:val="18"/>
             <w:lang w:val="es-AR"/>
           </w:rPr>
-          <w:t>https://wolof.southworksinc.com/selfmanagement/stories?search=is%3Avisible+and+label%3Aiteracion_2+and+label%3Auser_story</w:t>
+          <w:t>https://wolof.southworksinc.com/selfmanagement/stories?search=is%3Avisible+and+label%3Aiteracion_3+and+label%3Auser_story</w:t>
         </w:r>
       </w:hyperlink>
     </w:p>
@@ -545,11 +856,69 @@
         <w:pStyle w:val="Ttulo3"/>
         <w:spacing w:before="80" w:after="120" w:line="240" w:lineRule="auto"/>
       </w:pPr>
+    </w:p>
+    <w:p>
+      <w:pPr>
+        <w:pStyle w:val="Ttulo3"/>
+        <w:spacing w:before="80" w:after="120" w:line="240" w:lineRule="auto"/>
+      </w:pPr>
       <w:r>
         <w:t>Tareas</w:t>
       </w:r>
     </w:p>
-    <w:p/>
+    <w:p>
+      <w:r>
+        <w:rPr>
+          <w:noProof/>
+          <w:lang w:val="es-ES_tradnl" w:eastAsia="es-ES_tradnl" w:bidi="ar-SA"/>
+        </w:rPr>
+        <w:drawing>
+          <wp:inline distT="0" distB="0" distL="0" distR="0">
+            <wp:extent cx="5391785" cy="1466215"/>
+            <wp:effectExtent l="19050" t="0" r="0" b="0"/>
+            <wp:docPr id="5" name="Imagen 5"/>
+            <wp:cNvGraphicFramePr>
+              <a:graphicFrameLocks xmlns:a="http://schemas.openxmlformats.org/drawingml/2006/main" noChangeAspect="1"/>
+            </wp:cNvGraphicFramePr>
+            <a:graphic xmlns:a="http://schemas.openxmlformats.org/drawingml/2006/main">
+              <a:graphicData uri="http://schemas.openxmlformats.org/drawingml/2006/picture">
+                <pic:pic xmlns:pic="http://schemas.openxmlformats.org/drawingml/2006/picture">
+                  <pic:nvPicPr>
+                    <pic:cNvPr id="0" name="Picture 5"/>
+                    <pic:cNvPicPr>
+                      <a:picLocks noChangeAspect="1" noChangeArrowheads="1"/>
+                    </pic:cNvPicPr>
+                  </pic:nvPicPr>
+                  <pic:blipFill>
+                    <a:blip r:embed="rId12"/>
+                    <a:srcRect/>
+                    <a:stretch>
+                      <a:fillRect/>
+                    </a:stretch>
+                  </pic:blipFill>
+                  <pic:spPr bwMode="auto">
+                    <a:xfrm>
+                      <a:off x="0" y="0"/>
+                      <a:ext cx="5391785" cy="1466215"/>
+                    </a:xfrm>
+                    <a:prstGeom prst="rect">
+                      <a:avLst/>
+                    </a:prstGeom>
+                    <a:noFill/>
+                    <a:ln w="9525">
+                      <a:noFill/>
+                      <a:miter lim="800000"/>
+                      <a:headEnd/>
+                      <a:tailEnd/>
+                    </a:ln>
+                  </pic:spPr>
+                </pic:pic>
+              </a:graphicData>
+            </a:graphic>
+          </wp:inline>
+        </w:drawing>
+      </w:r>
+    </w:p>
     <w:p>
       <w:pPr>
         <w:spacing w:before="80" w:after="0" w:line="240" w:lineRule="auto"/>
@@ -603,18 +972,19 @@
         </w:numPr>
         <w:spacing w:after="0" w:line="240" w:lineRule="auto"/>
         <w:rPr>
-          <w:sz w:val="14"/>
-          <w:lang w:val="es-AR"/>
-        </w:rPr>
-      </w:pPr>
-      <w:hyperlink r:id="rId10" w:history="1">
+          <w:sz w:val="18"/>
+          <w:szCs w:val="18"/>
+          <w:lang w:val="es-AR"/>
+        </w:rPr>
+      </w:pPr>
+      <w:hyperlink r:id="rId13" w:history="1">
         <w:r>
           <w:rPr>
             <w:rStyle w:val="Hipervnculo"/>
             <w:sz w:val="18"/>
-            <w:lang w:val="es-AR"/>
+            <w:szCs w:val="18"/>
           </w:rPr>
-          <w:t>https://wolof.southworksinc.com/selfmanagement/stories?search=is%3Avisible+and+label%3Aiteracion_2+and+label%3Atarea</w:t>
+          <w:t>https://wolof.southworksinc.com/selfmanagement/stories?search=is%3Avisible+and+label%3Aiteracion_3+and+label%3Atarea</w:t>
         </w:r>
       </w:hyperlink>
     </w:p>
@@ -633,45 +1003,6 @@
     </w:p>
     <w:p>
       <w:pPr>
-        <w:tabs>
-          <w:tab w:val="left" w:pos="5316"/>
-        </w:tabs>
-        <w:spacing w:after="0" w:line="240" w:lineRule="auto"/>
-        <w:ind w:left="-71"/>
-        <w:rPr>
-          <w:sz w:val="20"/>
-          <w:lang w:val="es-AR"/>
-        </w:rPr>
-      </w:pPr>
-    </w:p>
-    <w:p>
-      <w:pPr>
-        <w:tabs>
-          <w:tab w:val="left" w:pos="5316"/>
-        </w:tabs>
-        <w:spacing w:after="0" w:line="240" w:lineRule="auto"/>
-        <w:ind w:left="-71"/>
-        <w:rPr>
-          <w:sz w:val="20"/>
-          <w:lang w:val="es-AR"/>
-        </w:rPr>
-      </w:pPr>
-    </w:p>
-    <w:p>
-      <w:pPr>
-        <w:tabs>
-          <w:tab w:val="left" w:pos="5316"/>
-        </w:tabs>
-        <w:spacing w:after="0" w:line="240" w:lineRule="auto"/>
-        <w:ind w:left="-71"/>
-        <w:rPr>
-          <w:sz w:val="20"/>
-          <w:lang w:val="es-AR"/>
-        </w:rPr>
-      </w:pPr>
-    </w:p>
-    <w:p>
-      <w:pPr>
         <w:pStyle w:val="Ttulo2"/>
         <w:spacing w:before="100" w:after="40" w:line="240" w:lineRule="auto"/>
       </w:pPr>
@@ -694,9 +1025,27 @@
       <w:r>
         <w:t xml:space="preserve"> Chart</w:t>
       </w:r>
-    </w:p>
-    <w:p/>
-    <w:p/>
+      <w:r>
+        <w:br/>
+      </w:r>
+    </w:p>
+    <w:p>
+      <w:r>
+        <w:drawing>
+          <wp:inline distT="0" distB="0" distL="0" distR="0">
+            <wp:extent cx="5400675" cy="3240405"/>
+            <wp:effectExtent l="19050" t="0" r="9525" b="0"/>
+            <wp:docPr id="11" name="Gráfico 4"/>
+            <wp:cNvGraphicFramePr/>
+            <a:graphic xmlns:a="http://schemas.openxmlformats.org/drawingml/2006/main">
+              <a:graphicData uri="http://schemas.openxmlformats.org/drawingml/2006/chart">
+                <c:chart xmlns:c="http://schemas.openxmlformats.org/drawingml/2006/chart" xmlns:r="http://schemas.openxmlformats.org/officeDocument/2006/relationships" r:id="rId14"/>
+              </a:graphicData>
+            </a:graphic>
+          </wp:inline>
+        </w:drawing>
+      </w:r>
+    </w:p>
     <w:p>
       <w:pPr>
         <w:pStyle w:val="Ttulo3"/>
@@ -706,6 +1055,162 @@
           <w:lang w:val="es-AR"/>
         </w:rPr>
       </w:pPr>
+      <w:r>
+        <w:rPr>
+          <w:lang w:val="es-AR"/>
+        </w:rPr>
+        <w:lastRenderedPageBreak/>
+        <w:t>Code Coverage</w:t>
+      </w:r>
+    </w:p>
+    <w:p>
+      <w:pPr>
+        <w:spacing w:before="120" w:after="120" w:line="240" w:lineRule="auto"/>
+        <w:rPr>
+          <w:sz w:val="20"/>
+          <w:lang w:val="es-AR"/>
+        </w:rPr>
+      </w:pPr>
+      <w:r>
+        <w:rPr>
+          <w:noProof/>
+          <w:sz w:val="20"/>
+          <w:lang w:val="es-ES_tradnl" w:eastAsia="es-ES_tradnl" w:bidi="ar-SA"/>
+        </w:rPr>
+        <w:drawing>
+          <wp:inline distT="0" distB="0" distL="0" distR="0">
+            <wp:extent cx="5436528" cy="2042663"/>
+            <wp:effectExtent l="19050" t="19050" r="11772" b="14737"/>
+            <wp:docPr id="2" name="0 Imagen" descr="CodeCoverage.20101004.png"/>
+            <wp:cNvGraphicFramePr>
+              <a:graphicFrameLocks xmlns:a="http://schemas.openxmlformats.org/drawingml/2006/main" noChangeAspect="1"/>
+            </wp:cNvGraphicFramePr>
+            <a:graphic xmlns:a="http://schemas.openxmlformats.org/drawingml/2006/main">
+              <a:graphicData uri="http://schemas.openxmlformats.org/drawingml/2006/picture">
+                <pic:pic xmlns:pic="http://schemas.openxmlformats.org/drawingml/2006/picture">
+                  <pic:nvPicPr>
+                    <pic:cNvPr id="0" name="CodeCoverage.20101004.png"/>
+                    <pic:cNvPicPr/>
+                  </pic:nvPicPr>
+                  <pic:blipFill>
+                    <a:blip r:embed="rId15"/>
+                    <a:stretch>
+                      <a:fillRect/>
+                    </a:stretch>
+                  </pic:blipFill>
+                  <pic:spPr>
+                    <a:xfrm>
+                      <a:off x="0" y="0"/>
+                      <a:ext cx="5434853" cy="2042034"/>
+                    </a:xfrm>
+                    <a:prstGeom prst="rect">
+                      <a:avLst/>
+                    </a:prstGeom>
+                    <a:ln>
+                      <a:solidFill>
+                        <a:schemeClr val="tx1"/>
+                      </a:solidFill>
+                    </a:ln>
+                  </pic:spPr>
+                </pic:pic>
+              </a:graphicData>
+            </a:graphic>
+          </wp:inline>
+        </w:drawing>
+      </w:r>
+    </w:p>
+    <w:p>
+      <w:pPr>
+        <w:pStyle w:val="Prrafodelista"/>
+        <w:numPr>
+          <w:ilvl w:val="0"/>
+          <w:numId w:val="12"/>
+        </w:numPr>
+        <w:spacing w:after="0" w:line="240" w:lineRule="auto"/>
+        <w:rPr>
+          <w:sz w:val="20"/>
+          <w:lang w:val="es-AR"/>
+        </w:rPr>
+      </w:pPr>
+      <w:r>
+        <w:rPr>
+          <w:sz w:val="20"/>
+          <w:lang w:val="es-AR"/>
+        </w:rPr>
+        <w:t xml:space="preserve">Covered:  </w:t>
+      </w:r>
+      <w:r>
+        <w:rPr>
+          <w:b/>
+          <w:sz w:val="20"/>
+          <w:lang w:val="es-AR"/>
+        </w:rPr>
+        <w:t>34</w:t>
+      </w:r>
+      <w:r>
+        <w:rPr>
+          <w:b/>
+          <w:sz w:val="20"/>
+          <w:lang w:val="es-AR"/>
+        </w:rPr>
+        <w:t>%</w:t>
+      </w:r>
+    </w:p>
+    <w:p>
+      <w:pPr>
+        <w:pStyle w:val="Prrafodelista"/>
+        <w:numPr>
+          <w:ilvl w:val="0"/>
+          <w:numId w:val="12"/>
+        </w:numPr>
+        <w:spacing w:after="0" w:line="240" w:lineRule="auto"/>
+        <w:rPr>
+          <w:sz w:val="20"/>
+          <w:lang w:val="es-AR"/>
+        </w:rPr>
+      </w:pPr>
+      <w:r>
+        <w:rPr>
+          <w:sz w:val="20"/>
+          <w:lang w:val="es-AR"/>
+        </w:rPr>
+        <w:t xml:space="preserve">NotCovered: </w:t>
+      </w:r>
+      <w:r>
+        <w:rPr>
+          <w:b/>
+          <w:sz w:val="20"/>
+          <w:lang w:val="es-AR"/>
+        </w:rPr>
+        <w:t>66</w:t>
+      </w:r>
+      <w:r>
+        <w:rPr>
+          <w:b/>
+          <w:sz w:val="20"/>
+          <w:lang w:val="es-AR"/>
+        </w:rPr>
+        <w:t>%</w:t>
+      </w:r>
+    </w:p>
+    <w:p>
+      <w:pPr>
+        <w:spacing w:before="120" w:after="0" w:line="240" w:lineRule="auto"/>
+        <w:ind w:left="288"/>
+        <w:rPr>
+          <w:i/>
+          <w:sz w:val="20"/>
+          <w:lang w:val="es-AR"/>
+        </w:rPr>
+      </w:pPr>
+      <w:r>
+        <w:rPr>
+          <w:i/>
+          <w:sz w:val="20"/>
+          <w:lang w:val="es-AR"/>
+        </w:rPr>
+        <w:t>(Nota: El porcentaje de cobertura es bajo ya que hay código que es autogenerado por el IDE que aún no se puede probar)</w:t>
+      </w:r>
     </w:p>
     <w:p>
       <w:pPr>
@@ -716,21 +1221,6 @@
           <w:lang w:val="es-AR"/>
         </w:rPr>
       </w:pPr>
-      <w:r>
-        <w:rPr>
-          <w:lang w:val="es-AR"/>
-        </w:rPr>
-        <w:t>Code Coverage</w:t>
-      </w:r>
-    </w:p>
-    <w:p>
-      <w:pPr>
-        <w:spacing w:before="120" w:after="120" w:line="240" w:lineRule="auto"/>
-        <w:rPr>
-          <w:sz w:val="20"/>
-          <w:lang w:val="es-AR"/>
-        </w:rPr>
-      </w:pPr>
     </w:p>
     <w:p>
       <w:pPr>
@@ -741,6 +1231,43 @@
           <w:lang w:val="es-AR"/>
         </w:rPr>
       </w:pPr>
+      <w:r>
+        <w:rPr>
+          <w:lang w:val="es-AR"/>
+        </w:rPr>
+        <w:t>Cobertura de la Prueba</w:t>
+      </w:r>
+      <w:r>
+        <w:rPr>
+          <w:lang w:val="es-AR"/>
+        </w:rPr>
+        <w:br/>
+      </w:r>
+    </w:p>
+    <w:p>
+      <w:pPr>
+        <w:rPr>
+          <w:lang w:val="es-AR"/>
+        </w:rPr>
+      </w:pPr>
+      <w:r>
+        <w:rPr>
+          <w:lang w:val="es-AR"/>
+        </w:rPr>
+        <w:drawing>
+          <wp:inline distT="0" distB="0" distL="0" distR="0">
+            <wp:extent cx="5400675" cy="3170865"/>
+            <wp:effectExtent l="19050" t="0" r="9525" b="0"/>
+            <wp:docPr id="13" name="Gráfico 6"/>
+            <wp:cNvGraphicFramePr/>
+            <a:graphic xmlns:a="http://schemas.openxmlformats.org/drawingml/2006/main">
+              <a:graphicData uri="http://schemas.openxmlformats.org/drawingml/2006/chart">
+                <c:chart xmlns:c="http://schemas.openxmlformats.org/drawingml/2006/chart" xmlns:r="http://schemas.openxmlformats.org/officeDocument/2006/relationships" r:id="rId16"/>
+              </a:graphicData>
+            </a:graphic>
+          </wp:inline>
+        </w:drawing>
+      </w:r>
     </w:p>
     <w:p>
       <w:pPr>
@@ -755,54 +1282,46 @@
         <w:rPr>
           <w:lang w:val="es-AR"/>
         </w:rPr>
-        <w:t>Cobertura de la Prueba</w:t>
-      </w:r>
-    </w:p>
-    <w:p>
-      <w:pPr>
-        <w:rPr>
-          <w:lang w:val="es-AR"/>
-        </w:rPr>
-      </w:pPr>
+        <w:lastRenderedPageBreak/>
+        <w:t>Costos</w:t>
+      </w:r>
+      <w:r>
+        <w:rPr>
+          <w:lang w:val="es-AR"/>
+        </w:rPr>
+        <w:br/>
+      </w:r>
+    </w:p>
+    <w:p>
+      <w:pPr>
+        <w:spacing w:after="360"/>
+        <w:rPr>
+          <w:lang w:val="es-AR"/>
+        </w:rPr>
+      </w:pPr>
+      <w:r>
+        <w:rPr>
+          <w:lang w:val="es-AR"/>
+        </w:rPr>
+        <w:drawing>
+          <wp:inline distT="0" distB="0" distL="0" distR="0">
+            <wp:extent cx="5400675" cy="2689949"/>
+            <wp:effectExtent l="19050" t="0" r="9525" b="0"/>
+            <wp:docPr id="12" name="Gráfico 5"/>
+            <wp:cNvGraphicFramePr/>
+            <a:graphic xmlns:a="http://schemas.openxmlformats.org/drawingml/2006/main">
+              <a:graphicData uri="http://schemas.openxmlformats.org/drawingml/2006/chart">
+                <c:chart xmlns:c="http://schemas.openxmlformats.org/drawingml/2006/chart" xmlns:r="http://schemas.openxmlformats.org/officeDocument/2006/relationships" r:id="rId17"/>
+              </a:graphicData>
+            </a:graphic>
+          </wp:inline>
+        </w:drawing>
+      </w:r>
     </w:p>
     <w:p>
       <w:pPr>
         <w:pStyle w:val="Ttulo3"/>
         <w:spacing w:line="240" w:lineRule="auto"/>
-        <w:ind w:firstLine="708"/>
-        <w:rPr>
-          <w:lang w:val="es-AR"/>
-        </w:rPr>
-      </w:pPr>
-    </w:p>
-    <w:p>
-      <w:pPr>
-        <w:pStyle w:val="Ttulo3"/>
-        <w:spacing w:line="240" w:lineRule="auto"/>
-        <w:ind w:firstLine="708"/>
-        <w:rPr>
-          <w:lang w:val="es-AR"/>
-        </w:rPr>
-      </w:pPr>
-      <w:r>
-        <w:rPr>
-          <w:lang w:val="es-AR"/>
-        </w:rPr>
-        <w:t>Costos</w:t>
-      </w:r>
-    </w:p>
-    <w:p>
-      <w:pPr>
-        <w:spacing w:after="360"/>
-        <w:rPr>
-          <w:lang w:val="es-AR"/>
-        </w:rPr>
-      </w:pPr>
-    </w:p>
-    <w:p>
-      <w:pPr>
-        <w:pStyle w:val="Ttulo3"/>
-        <w:spacing w:line="240" w:lineRule="auto"/>
         <w:rPr>
           <w:lang w:val="es-AR"/>
         </w:rPr>
@@ -813,13 +1332,70 @@
         </w:rPr>
         <w:t>Estado de los Bugs</w:t>
       </w:r>
-    </w:p>
-    <w:p>
-      <w:pPr>
-        <w:rPr>
-          <w:lang w:val="es-AR"/>
-        </w:rPr>
-      </w:pPr>
+      <w:r>
+        <w:rPr>
+          <w:lang w:val="es-AR"/>
+        </w:rPr>
+        <w:br/>
+      </w:r>
+    </w:p>
+    <w:p>
+      <w:pPr>
+        <w:rPr>
+          <w:lang w:val="es-AR"/>
+        </w:rPr>
+      </w:pPr>
+      <w:r>
+        <w:rPr>
+          <w:noProof/>
+          <w:lang w:val="es-ES_tradnl" w:eastAsia="es-ES_tradnl" w:bidi="ar-SA"/>
+        </w:rPr>
+        <w:drawing>
+          <wp:inline distT="0" distB="0" distL="0" distR="0">
+            <wp:extent cx="5400040" cy="1431925"/>
+            <wp:effectExtent l="19050" t="0" r="0" b="0"/>
+            <wp:docPr id="7" name="Imagen 6"/>
+            <wp:cNvGraphicFramePr>
+              <a:graphicFrameLocks xmlns:a="http://schemas.openxmlformats.org/drawingml/2006/main" noChangeAspect="1"/>
+            </wp:cNvGraphicFramePr>
+            <a:graphic xmlns:a="http://schemas.openxmlformats.org/drawingml/2006/main">
+              <a:graphicData uri="http://schemas.openxmlformats.org/drawingml/2006/picture">
+                <pic:pic xmlns:pic="http://schemas.openxmlformats.org/drawingml/2006/picture">
+                  <pic:nvPicPr>
+                    <pic:cNvPr id="0" name="Picture 6"/>
+                    <pic:cNvPicPr>
+                      <a:picLocks noChangeAspect="1" noChangeArrowheads="1"/>
+                    </pic:cNvPicPr>
+                  </pic:nvPicPr>
+                  <pic:blipFill>
+                    <a:blip r:embed="rId18"/>
+                    <a:srcRect/>
+                    <a:stretch>
+                      <a:fillRect/>
+                    </a:stretch>
+                  </pic:blipFill>
+                  <pic:spPr bwMode="auto">
+                    <a:xfrm>
+                      <a:off x="0" y="0"/>
+                      <a:ext cx="5400040" cy="1431925"/>
+                    </a:xfrm>
+                    <a:prstGeom prst="rect">
+                      <a:avLst/>
+                    </a:prstGeom>
+                    <a:noFill/>
+                    <a:ln w="9525">
+                      <a:noFill/>
+                      <a:miter lim="800000"/>
+                      <a:headEnd/>
+                      <a:tailEnd/>
+                    </a:ln>
+                  </pic:spPr>
+                </pic:pic>
+              </a:graphicData>
+            </a:graphic>
+          </wp:inline>
+        </w:drawing>
+      </w:r>
     </w:p>
     <w:p>
       <w:pPr>
@@ -851,7 +1427,7 @@
           <w:lang w:val="es-AR"/>
         </w:rPr>
       </w:pPr>
-      <w:hyperlink r:id="rId11" w:history="1">
+      <w:hyperlink r:id="rId19" w:history="1">
         <w:r>
           <w:rPr>
             <w:rStyle w:val="Hipervnculo"/>
@@ -920,15 +1496,66 @@
         <w:rPr>
           <w:lang w:val="es-AR"/>
         </w:rPr>
-        <w:t>Iteración 1:</w:t>
-      </w:r>
-    </w:p>
-    <w:p>
-      <w:pPr>
-        <w:rPr>
-          <w:lang w:val="es-AR"/>
-        </w:rPr>
-      </w:pPr>
+        <w:t>Iteración 3:</w:t>
+      </w:r>
+    </w:p>
+    <w:p>
+      <w:pPr>
+        <w:rPr>
+          <w:lang w:val="es-AR"/>
+        </w:rPr>
+      </w:pPr>
+      <w:r>
+        <w:rPr>
+          <w:noProof/>
+          <w:lang w:val="es-ES_tradnl" w:eastAsia="es-ES_tradnl" w:bidi="ar-SA"/>
+        </w:rPr>
+        <w:drawing>
+          <wp:inline distT="0" distB="0" distL="0" distR="0">
+            <wp:extent cx="5400040" cy="957580"/>
+            <wp:effectExtent l="19050" t="0" r="0" b="0"/>
+            <wp:docPr id="8" name="Imagen 7"/>
+            <wp:cNvGraphicFramePr>
+              <a:graphicFrameLocks xmlns:a="http://schemas.openxmlformats.org/drawingml/2006/main" noChangeAspect="1"/>
+            </wp:cNvGraphicFramePr>
+            <a:graphic xmlns:a="http://schemas.openxmlformats.org/drawingml/2006/main">
+              <a:graphicData uri="http://schemas.openxmlformats.org/drawingml/2006/picture">
+                <pic:pic xmlns:pic="http://schemas.openxmlformats.org/drawingml/2006/picture">
+                  <pic:nvPicPr>
+                    <pic:cNvPr id="0" name="Picture 7"/>
+                    <pic:cNvPicPr>
+                      <a:picLocks noChangeAspect="1" noChangeArrowheads="1"/>
+                    </pic:cNvPicPr>
+                  </pic:nvPicPr>
+                  <pic:blipFill>
+                    <a:blip r:embed="rId20"/>
+                    <a:srcRect/>
+                    <a:stretch>
+                      <a:fillRect/>
+                    </a:stretch>
+                  </pic:blipFill>
+                  <pic:spPr bwMode="auto">
+                    <a:xfrm>
+                      <a:off x="0" y="0"/>
+                      <a:ext cx="5400040" cy="957580"/>
+                    </a:xfrm>
+                    <a:prstGeom prst="rect">
+                      <a:avLst/>
+                    </a:prstGeom>
+                    <a:noFill/>
+                    <a:ln w="9525">
+                      <a:noFill/>
+                      <a:miter lim="800000"/>
+                      <a:headEnd/>
+                      <a:tailEnd/>
+                    </a:ln>
+                  </pic:spPr>
+                </pic:pic>
+              </a:graphicData>
+            </a:graphic>
+          </wp:inline>
+        </w:drawing>
+      </w:r>
     </w:p>
     <w:p>
       <w:pPr>
@@ -964,7 +1591,7 @@
           <w:sz w:val="18"/>
           <w:lang w:val="es-AR"/>
         </w:rPr>
-        <w:t>1</w:t>
+        <w:t>3</w:t>
       </w:r>
       <w:r>
         <w:rPr>
@@ -994,98 +1621,38 @@
           <w:lang w:val="es-AR"/>
         </w:rPr>
       </w:pPr>
-      <w:hyperlink r:id="rId12" w:history="1">
+      <w:hyperlink r:id="rId21" w:history="1">
         <w:r>
           <w:rPr>
             <w:rStyle w:val="Hipervnculo"/>
             <w:sz w:val="18"/>
             <w:lang w:val="es-AR"/>
           </w:rPr>
-          <w:t>https://wolof.southworksinc.com/selfmanagement/stories?search=is%3Avisible+and+label%3Auat+and+label%3Aiteracion_1</w:t>
+          <w:t>https://wolof.southworksinc.com/selfmanagement/stories?search=is%3Avisible+and+label%3Auat+and+label%3Aiteracion_3</w:t>
         </w:r>
       </w:hyperlink>
     </w:p>
     <w:p>
       <w:pPr>
-        <w:spacing w:after="0" w:line="240" w:lineRule="auto"/>
-        <w:rPr>
-          <w:lang w:val="es-AR"/>
-        </w:rPr>
-      </w:pPr>
-    </w:p>
-    <w:p>
-      <w:pPr>
-        <w:spacing w:after="0" w:line="240" w:lineRule="auto"/>
-        <w:rPr>
-          <w:lang w:val="es-AR"/>
-        </w:rPr>
-      </w:pPr>
-      <w:r>
-        <w:rPr>
-          <w:lang w:val="es-AR"/>
-        </w:rPr>
-        <w:t>Iteración 2:</w:t>
-      </w:r>
-    </w:p>
-    <w:p>
-      <w:pPr>
-        <w:spacing w:after="0" w:line="240" w:lineRule="auto"/>
-        <w:rPr>
-          <w:lang w:val="es-AR"/>
-        </w:rPr>
-      </w:pPr>
-    </w:p>
-    <w:p>
-      <w:pPr>
-        <w:spacing w:after="0" w:line="240" w:lineRule="auto"/>
-        <w:rPr>
-          <w:lang w:val="es-AR"/>
-        </w:rPr>
-      </w:pPr>
-    </w:p>
-    <w:p>
-      <w:pPr>
-        <w:spacing w:after="0" w:line="240" w:lineRule="auto"/>
-        <w:rPr>
-          <w:lang w:val="es-AR"/>
-        </w:rPr>
-      </w:pPr>
-    </w:p>
-    <w:p>
-      <w:pPr>
-        <w:spacing w:before="80" w:after="0" w:line="240" w:lineRule="auto"/>
-        <w:rPr>
-          <w:sz w:val="18"/>
-          <w:lang w:val="es-AR"/>
-        </w:rPr>
-      </w:pPr>
-      <w:r>
-        <w:rPr>
-          <w:sz w:val="18"/>
-          <w:lang w:val="es-AR"/>
-        </w:rPr>
-        <w:t>Las UATs de la</w:t>
-      </w:r>
-      <w:r>
-        <w:rPr>
-          <w:sz w:val="18"/>
-          <w:lang w:val="es-AR"/>
-        </w:rPr>
-        <w:t xml:space="preserve"> iteración </w:t>
-      </w:r>
-      <w:r>
-        <w:rPr>
-          <w:sz w:val="18"/>
-          <w:lang w:val="es-AR"/>
-        </w:rPr>
-        <w:t xml:space="preserve">anterior </w:t>
-      </w:r>
-      <w:r>
-        <w:rPr>
-          <w:sz w:val="18"/>
-          <w:lang w:val="es-AR"/>
-        </w:rPr>
-        <w:t>se encuentran en Wolof:</w:t>
+        <w:pStyle w:val="Ttulo2"/>
+        <w:spacing w:before="100" w:after="40" w:line="240" w:lineRule="auto"/>
+        <w:rPr>
+          <w:b w:val="0"/>
+          <w:lang w:val="es-AR"/>
+        </w:rPr>
+      </w:pPr>
+      <w:r>
+        <w:rPr>
+          <w:lang w:val="es-AR"/>
+        </w:rPr>
+        <w:lastRenderedPageBreak/>
+        <w:t>Estado de Riesgos</w:t>
+      </w:r>
+      <w:r>
+        <w:rPr>
+          <w:lang w:val="es-AR"/>
+        </w:rPr>
+        <w:br/>
       </w:r>
     </w:p>
     <w:p>
@@ -1093,124 +1660,510 @@
         <w:pStyle w:val="Prrafodelista"/>
         <w:numPr>
           <w:ilvl w:val="0"/>
-          <w:numId w:val="11"/>
+          <w:numId w:val="10"/>
         </w:numPr>
-        <w:spacing w:after="0" w:line="240" w:lineRule="auto"/>
-        <w:rPr>
-          <w:sz w:val="18"/>
-          <w:lang w:val="es-AR"/>
-        </w:rPr>
-      </w:pPr>
-      <w:hyperlink r:id="rId13" w:history="1">
-        <w:r>
-          <w:rPr>
-            <w:rStyle w:val="Hipervnculo"/>
-            <w:sz w:val="18"/>
-            <w:lang w:val="es-AR"/>
-          </w:rPr>
-          <w:t>https://wolof.southworksinc.com/selfmanagement/stories?search=is%3Avisible+and+label%3Auat+and+label%3Aiteracion_2</w:t>
-        </w:r>
-      </w:hyperlink>
-    </w:p>
-    <w:p>
-      <w:pPr>
-        <w:spacing w:after="0" w:line="240" w:lineRule="auto"/>
-        <w:rPr>
-          <w:lang w:val="es-AR"/>
-        </w:rPr>
-      </w:pPr>
-    </w:p>
-    <w:p>
-      <w:pPr>
-        <w:spacing w:after="0" w:line="240" w:lineRule="auto"/>
-        <w:rPr>
-          <w:lang w:val="es-AR"/>
-        </w:rPr>
-      </w:pPr>
-      <w:r>
-        <w:rPr>
-          <w:lang w:val="es-AR"/>
-        </w:rPr>
-        <w:t>Iteración 3:</w:t>
-      </w:r>
-    </w:p>
-    <w:p>
-      <w:pPr>
-        <w:spacing w:after="0" w:line="240" w:lineRule="auto"/>
-        <w:rPr>
-          <w:lang w:val="es-AR"/>
-        </w:rPr>
-      </w:pPr>
-    </w:p>
-    <w:p>
-      <w:pPr>
-        <w:pStyle w:val="Ttulo2"/>
-        <w:spacing w:before="100" w:after="40" w:line="240" w:lineRule="auto"/>
-        <w:rPr>
-          <w:lang w:val="es-AR"/>
-        </w:rPr>
-      </w:pPr>
-      <w:r>
-        <w:rPr>
-          <w:lang w:val="es-AR"/>
-        </w:rPr>
-        <w:t>Estado de Riesgos</w:t>
-      </w:r>
-    </w:p>
-    <w:p>
-      <w:pPr>
-        <w:rPr>
-          <w:b/>
-          <w:lang w:val="es-AR"/>
-        </w:rPr>
-      </w:pPr>
-    </w:p>
-    <w:p>
-      <w:pPr>
-        <w:rPr>
-          <w:b/>
-          <w:lang w:val="es-AR"/>
-        </w:rPr>
-      </w:pPr>
-      <w:r>
-        <w:rPr>
-          <w:b/>
-          <w:lang w:val="es-AR"/>
-        </w:rPr>
-        <w:t>CERRADOS:</w:t>
-      </w:r>
-    </w:p>
-    <w:p>
-      <w:pPr>
-        <w:rPr>
-          <w:b/>
-          <w:lang w:val="es-AR"/>
-        </w:rPr>
-      </w:pPr>
-    </w:p>
-    <w:p>
-      <w:pPr>
-        <w:rPr>
-          <w:b/>
-          <w:lang w:val="es-AR"/>
-        </w:rPr>
-      </w:pPr>
-      <w:r>
-        <w:rPr>
-          <w:b/>
-          <w:lang w:val="es-AR"/>
-        </w:rPr>
-        <w:t>ABIERTOS:</w:t>
-      </w:r>
-    </w:p>
-    <w:p>
-      <w:pPr>
-        <w:spacing w:before="80" w:after="0" w:line="240" w:lineRule="auto"/>
-        <w:rPr>
-          <w:sz w:val="18"/>
-          <w:lang w:val="es-AR"/>
-        </w:rPr>
-      </w:pPr>
+        <w:rPr>
+          <w:lang w:val="es-AR"/>
+        </w:rPr>
+      </w:pPr>
+      <w:r>
+        <w:rPr>
+          <w:lang w:val="es-AR"/>
+        </w:rPr>
+        <w:t>Archivos que alimentan con datos a SelfManagement con errores de formato</w:t>
+      </w:r>
+    </w:p>
+    <w:p>
+      <w:pPr>
+        <w:pStyle w:val="Prrafodelista"/>
+        <w:numPr>
+          <w:ilvl w:val="1"/>
+          <w:numId w:val="10"/>
+        </w:numPr>
+        <w:rPr>
+          <w:lang w:val="es-AR"/>
+        </w:rPr>
+      </w:pPr>
+      <w:r>
+        <w:rPr>
+          <w:u w:val="single"/>
+          <w:lang w:val="es-AR"/>
+        </w:rPr>
+        <w:t>Exposición:</w:t>
+      </w:r>
+      <w:r>
+        <w:rPr>
+          <w:lang w:val="es-AR"/>
+        </w:rPr>
+        <w:t xml:space="preserve"> 0,30 (Aumento de la exposición ya que Alejandro confirmó que es más probable que los archivos contengan errores)</w:t>
+      </w:r>
+    </w:p>
+    <w:p>
+      <w:pPr>
+        <w:pStyle w:val="Prrafodelista"/>
+        <w:numPr>
+          <w:ilvl w:val="1"/>
+          <w:numId w:val="10"/>
+        </w:numPr>
+        <w:rPr>
+          <w:lang w:val="es-AR"/>
+        </w:rPr>
+      </w:pPr>
+      <w:r>
+        <w:rPr>
+          <w:u w:val="single"/>
+          <w:lang w:val="es-AR"/>
+        </w:rPr>
+        <w:t>Mitigación:</w:t>
+      </w:r>
+      <w:r>
+        <w:rPr>
+          <w:lang w:val="es-AR"/>
+        </w:rPr>
+        <w:t xml:space="preserve"> Analizar en un principio el formato de todos los archivos y corroborar que sea tal lo especificado. Generar una lista con problemas de formato encontrados</w:t>
+      </w:r>
+    </w:p>
+    <w:p>
+      <w:pPr>
+        <w:pStyle w:val="Prrafodelista"/>
+        <w:numPr>
+          <w:ilvl w:val="1"/>
+          <w:numId w:val="10"/>
+        </w:numPr>
+        <w:rPr>
+          <w:lang w:val="es-AR"/>
+        </w:rPr>
+      </w:pPr>
+      <w:r>
+        <w:rPr>
+          <w:u w:val="single"/>
+          <w:lang w:val="es-AR"/>
+        </w:rPr>
+        <w:t>Tendencia:</w:t>
+      </w:r>
+      <w:r>
+        <w:rPr>
+          <w:lang w:val="es-AR"/>
+        </w:rPr>
+        <w:t xml:space="preserve"> Estable</w:t>
+      </w:r>
+      <w:r>
+        <w:rPr>
+          <w:lang w:val="es-AR"/>
+        </w:rPr>
+        <w:br/>
+      </w:r>
+    </w:p>
+    <w:p>
+      <w:pPr>
+        <w:pStyle w:val="Prrafodelista"/>
+        <w:numPr>
+          <w:ilvl w:val="0"/>
+          <w:numId w:val="10"/>
+        </w:numPr>
+        <w:rPr>
+          <w:lang w:val="es-AR"/>
+        </w:rPr>
+      </w:pPr>
+      <w:r>
+        <w:rPr>
+          <w:lang w:val="es-AR"/>
+        </w:rPr>
+        <w:t>No poder alcanzar el porcentaje de cobertura de prueba comprometido</w:t>
+      </w:r>
+    </w:p>
+    <w:p>
+      <w:pPr>
+        <w:pStyle w:val="Prrafodelista"/>
+        <w:numPr>
+          <w:ilvl w:val="1"/>
+          <w:numId w:val="10"/>
+        </w:numPr>
+        <w:rPr>
+          <w:lang w:val="es-AR"/>
+        </w:rPr>
+      </w:pPr>
+      <w:r>
+        <w:rPr>
+          <w:u w:val="single"/>
+          <w:lang w:val="es-AR"/>
+        </w:rPr>
+        <w:t>Exposición:</w:t>
+      </w:r>
+      <w:r>
+        <w:rPr>
+          <w:lang w:val="es-AR"/>
+        </w:rPr>
+        <w:t xml:space="preserve"> 0,20 (Disminución de la exposición debido a un desarrollo de las pruebas más temprano y riguroso)</w:t>
+      </w:r>
+    </w:p>
+    <w:p>
+      <w:pPr>
+        <w:pStyle w:val="Prrafodelista"/>
+        <w:numPr>
+          <w:ilvl w:val="1"/>
+          <w:numId w:val="10"/>
+        </w:numPr>
+        <w:rPr>
+          <w:lang w:val="es-AR"/>
+        </w:rPr>
+      </w:pPr>
+      <w:r>
+        <w:rPr>
+          <w:u w:val="single"/>
+          <w:lang w:val="es-AR"/>
+        </w:rPr>
+        <w:t>Mitigación:</w:t>
+      </w:r>
+      <w:r>
+        <w:rPr>
+          <w:lang w:val="es-AR"/>
+        </w:rPr>
+        <w:t xml:space="preserve"> Comenzar lo antes posible con la generación de tests de manera que el código sea testeable y se cubra un buen porcentaje</w:t>
+      </w:r>
+    </w:p>
+    <w:p>
+      <w:pPr>
+        <w:pStyle w:val="Prrafodelista"/>
+        <w:numPr>
+          <w:ilvl w:val="1"/>
+          <w:numId w:val="10"/>
+        </w:numPr>
+        <w:rPr>
+          <w:lang w:val="es-AR"/>
+        </w:rPr>
+      </w:pPr>
+      <w:r>
+        <w:rPr>
+          <w:u w:val="single"/>
+          <w:lang w:val="es-AR"/>
+        </w:rPr>
+        <w:t>Tendencia:</w:t>
+      </w:r>
+      <w:r>
+        <w:rPr>
+          <w:lang w:val="es-AR"/>
+        </w:rPr>
+        <w:t xml:space="preserve"> En baja</w:t>
+      </w:r>
+    </w:p>
+    <w:p>
+      <w:pPr>
+        <w:pStyle w:val="Prrafodelista"/>
+        <w:ind w:left="1440"/>
+        <w:rPr>
+          <w:lang w:val="es-AR"/>
+        </w:rPr>
+      </w:pPr>
+    </w:p>
+    <w:p>
+      <w:pPr>
+        <w:pStyle w:val="Prrafodelista"/>
+        <w:numPr>
+          <w:ilvl w:val="0"/>
+          <w:numId w:val="10"/>
+        </w:numPr>
+        <w:rPr>
+          <w:lang w:val="es-AR"/>
+        </w:rPr>
+      </w:pPr>
+      <w:r>
+        <w:rPr>
+          <w:lang w:val="es-AR"/>
+        </w:rPr>
+        <w:t>Poca participación de usuarios del Call Center durante la definición de User Stories</w:t>
+      </w:r>
+    </w:p>
+    <w:p>
+      <w:pPr>
+        <w:pStyle w:val="Prrafodelista"/>
+        <w:numPr>
+          <w:ilvl w:val="1"/>
+          <w:numId w:val="10"/>
+        </w:numPr>
+        <w:rPr>
+          <w:lang w:val="es-AR"/>
+        </w:rPr>
+      </w:pPr>
+      <w:r>
+        <w:rPr>
+          <w:u w:val="single"/>
+          <w:lang w:val="es-AR"/>
+        </w:rPr>
+        <w:t>Exposición:</w:t>
+      </w:r>
+      <w:r>
+        <w:rPr>
+          <w:lang w:val="es-AR"/>
+        </w:rPr>
+        <w:t xml:space="preserve"> 0,20 (Disminución de la exposición debido a que existe un buen feedback con el cliente)</w:t>
+      </w:r>
+    </w:p>
+    <w:p>
+      <w:pPr>
+        <w:pStyle w:val="Prrafodelista"/>
+        <w:numPr>
+          <w:ilvl w:val="1"/>
+          <w:numId w:val="10"/>
+        </w:numPr>
+        <w:rPr>
+          <w:lang w:val="es-AR"/>
+        </w:rPr>
+      </w:pPr>
+      <w:r>
+        <w:rPr>
+          <w:u w:val="single"/>
+          <w:lang w:val="es-AR"/>
+        </w:rPr>
+        <w:t>Mitigación:</w:t>
+      </w:r>
+      <w:r>
+        <w:rPr>
+          <w:lang w:val="es-AR"/>
+        </w:rPr>
+        <w:t xml:space="preserve"> Hablar con una autoridad del cliente que designe recursos y tiempo suficiente para las validaciones</w:t>
+      </w:r>
+    </w:p>
+    <w:p>
+      <w:pPr>
+        <w:pStyle w:val="Prrafodelista"/>
+        <w:numPr>
+          <w:ilvl w:val="1"/>
+          <w:numId w:val="10"/>
+        </w:numPr>
+        <w:rPr>
+          <w:lang w:val="es-AR"/>
+        </w:rPr>
+      </w:pPr>
+      <w:r>
+        <w:rPr>
+          <w:u w:val="single"/>
+          <w:lang w:val="es-AR"/>
+        </w:rPr>
+        <w:t>Tendencia:</w:t>
+      </w:r>
+      <w:r>
+        <w:rPr>
+          <w:lang w:val="es-AR"/>
+        </w:rPr>
+        <w:t xml:space="preserve"> En baja</w:t>
+      </w:r>
+      <w:r>
+        <w:rPr>
+          <w:lang w:val="es-AR"/>
+        </w:rPr>
+        <w:br/>
+      </w:r>
+    </w:p>
+    <w:p>
+      <w:pPr>
+        <w:pStyle w:val="Prrafodelista"/>
+        <w:numPr>
+          <w:ilvl w:val="0"/>
+          <w:numId w:val="10"/>
+        </w:numPr>
+        <w:rPr>
+          <w:lang w:val="es-AR"/>
+        </w:rPr>
+      </w:pPr>
+      <w:r>
+        <w:rPr>
+          <w:lang w:val="es-AR"/>
+        </w:rPr>
+        <w:t>Aspectos del negocio poco claros por parte del equipo</w:t>
+      </w:r>
+    </w:p>
+    <w:p>
+      <w:pPr>
+        <w:pStyle w:val="Prrafodelista"/>
+        <w:numPr>
+          <w:ilvl w:val="1"/>
+          <w:numId w:val="10"/>
+        </w:numPr>
+        <w:rPr>
+          <w:lang w:val="es-AR"/>
+        </w:rPr>
+      </w:pPr>
+      <w:r>
+        <w:rPr>
+          <w:u w:val="single"/>
+          <w:lang w:val="es-AR"/>
+        </w:rPr>
+        <w:t>Exposición:</w:t>
+      </w:r>
+      <w:r>
+        <w:rPr>
+          <w:lang w:val="es-AR"/>
+        </w:rPr>
+        <w:t xml:space="preserve"> 0,15 </w:t>
+      </w:r>
+    </w:p>
+    <w:p>
+      <w:pPr>
+        <w:pStyle w:val="Prrafodelista"/>
+        <w:numPr>
+          <w:ilvl w:val="1"/>
+          <w:numId w:val="10"/>
+        </w:numPr>
+        <w:rPr>
+          <w:lang w:val="es-AR"/>
+        </w:rPr>
+      </w:pPr>
+      <w:r>
+        <w:rPr>
+          <w:u w:val="single"/>
+          <w:lang w:val="es-AR"/>
+        </w:rPr>
+        <w:t>Mitigación:</w:t>
+      </w:r>
+      <w:r>
+        <w:rPr>
+          <w:lang w:val="es-AR"/>
+        </w:rPr>
+        <w:t xml:space="preserve"> </w:t>
+      </w:r>
+      <w:r>
+        <w:rPr>
+          <w:lang w:val="es-AR"/>
+        </w:rPr>
+        <w:t>Hacer consultas al cliente sobre el negocio de forma constante</w:t>
+      </w:r>
+      <w:r>
+        <w:rPr>
+          <w:lang w:val="es-AR"/>
+        </w:rPr>
+        <w:t>.</w:t>
+      </w:r>
+    </w:p>
+    <w:p>
+      <w:pPr>
+        <w:pStyle w:val="Prrafodelista"/>
+        <w:numPr>
+          <w:ilvl w:val="1"/>
+          <w:numId w:val="10"/>
+        </w:numPr>
+        <w:rPr>
+          <w:lang w:val="es-AR"/>
+        </w:rPr>
+      </w:pPr>
+      <w:r>
+        <w:rPr>
+          <w:u w:val="single"/>
+          <w:lang w:val="es-AR"/>
+        </w:rPr>
+        <w:t>Tendencia:</w:t>
+      </w:r>
+      <w:r>
+        <w:rPr>
+          <w:lang w:val="es-AR"/>
+        </w:rPr>
+        <w:t xml:space="preserve"> </w:t>
+      </w:r>
+      <w:r>
+        <w:rPr>
+          <w:lang w:val="es-AR"/>
+        </w:rPr>
+        <w:t>Estable</w:t>
+      </w:r>
+      <w:r>
+        <w:rPr>
+          <w:lang w:val="es-AR"/>
+        </w:rPr>
+        <w:br/>
+      </w:r>
+    </w:p>
+    <w:p>
+      <w:pPr>
+        <w:pStyle w:val="Prrafodelista"/>
+        <w:numPr>
+          <w:ilvl w:val="0"/>
+          <w:numId w:val="10"/>
+        </w:numPr>
+        <w:rPr>
+          <w:lang w:val="es-AR"/>
+        </w:rPr>
+      </w:pPr>
+      <w:r>
+        <w:rPr>
+          <w:lang w:val="es-AR"/>
+        </w:rPr>
+        <w:t>Desconocimiento de la tecnología por parte del equipo de trabajo</w:t>
+      </w:r>
+    </w:p>
+    <w:p>
+      <w:pPr>
+        <w:pStyle w:val="Prrafodelista"/>
+        <w:numPr>
+          <w:ilvl w:val="1"/>
+          <w:numId w:val="10"/>
+        </w:numPr>
+        <w:rPr>
+          <w:lang w:val="es-AR"/>
+        </w:rPr>
+      </w:pPr>
+      <w:r>
+        <w:rPr>
+          <w:u w:val="single"/>
+          <w:lang w:val="es-AR"/>
+        </w:rPr>
+        <w:t>Exposición:</w:t>
+      </w:r>
+      <w:r>
+        <w:rPr>
+          <w:lang w:val="es-AR"/>
+        </w:rPr>
+        <w:t xml:space="preserve"> 0,15 (Disminución de la exposición debido a la experiencia que va adquiriendo el equipo en las tecnologías utilizadas)</w:t>
+      </w:r>
+    </w:p>
+    <w:p>
+      <w:pPr>
+        <w:pStyle w:val="Prrafodelista"/>
+        <w:numPr>
+          <w:ilvl w:val="1"/>
+          <w:numId w:val="10"/>
+        </w:numPr>
+        <w:rPr>
+          <w:lang w:val="es-AR"/>
+        </w:rPr>
+      </w:pPr>
+      <w:r>
+        <w:rPr>
+          <w:u w:val="single"/>
+          <w:lang w:val="es-AR"/>
+        </w:rPr>
+        <w:t>Mitigación:</w:t>
+      </w:r>
+      <w:r>
+        <w:rPr>
+          <w:lang w:val="es-AR"/>
+        </w:rPr>
+        <w:t xml:space="preserve"> Capacitar a los miembros del equipo en la nueva tecnología</w:t>
+      </w:r>
+    </w:p>
+    <w:p>
+      <w:pPr>
+        <w:pStyle w:val="Prrafodelista"/>
+        <w:numPr>
+          <w:ilvl w:val="1"/>
+          <w:numId w:val="10"/>
+        </w:numPr>
+        <w:rPr>
+          <w:lang w:val="es-AR"/>
+        </w:rPr>
+      </w:pPr>
+      <w:r>
+        <w:rPr>
+          <w:u w:val="single"/>
+          <w:lang w:val="es-AR"/>
+        </w:rPr>
+        <w:t>Tendencia:</w:t>
+      </w:r>
+      <w:r>
+        <w:rPr>
+          <w:lang w:val="es-AR"/>
+        </w:rPr>
+        <w:t xml:space="preserve"> En baja</w:t>
+      </w:r>
     </w:p>
     <w:p>
       <w:pPr>
@@ -1240,7 +2193,7 @@
           <w:lang w:val="es-AR"/>
         </w:rPr>
       </w:pPr>
-      <w:hyperlink r:id="rId14" w:history="1">
+      <w:hyperlink r:id="rId22" w:history="1">
         <w:r>
           <w:rPr>
             <w:rStyle w:val="Hipervnculo"/>
@@ -1266,54 +2219,6 @@
           <w:lang w:val="es-AR"/>
         </w:rPr>
       </w:pPr>
-    </w:p>
-    <w:p>
-      <w:pPr>
-        <w:spacing w:after="0" w:line="240" w:lineRule="auto"/>
-        <w:rPr>
-          <w:lang w:val="es-AR"/>
-        </w:rPr>
-      </w:pPr>
-    </w:p>
-    <w:p>
-      <w:pPr>
-        <w:spacing w:after="0" w:line="240" w:lineRule="auto"/>
-        <w:rPr>
-          <w:lang w:val="es-AR"/>
-        </w:rPr>
-      </w:pPr>
-    </w:p>
-    <w:p>
-      <w:pPr>
-        <w:spacing w:after="0" w:line="240" w:lineRule="auto"/>
-        <w:rPr>
-          <w:lang w:val="es-AR"/>
-        </w:rPr>
-      </w:pPr>
-    </w:p>
-    <w:p>
-      <w:pPr>
-        <w:spacing w:after="0" w:line="240" w:lineRule="auto"/>
-        <w:rPr>
-          <w:lang w:val="es-AR"/>
-        </w:rPr>
-      </w:pPr>
-    </w:p>
-    <w:p>
-      <w:pPr>
-        <w:spacing w:after="0" w:line="240" w:lineRule="auto"/>
-        <w:rPr>
-          <w:lang w:val="es-AR"/>
-        </w:rPr>
-      </w:pPr>
-    </w:p>
-    <w:p>
-      <w:pPr>
-        <w:spacing w:after="0" w:line="240" w:lineRule="auto"/>
-        <w:rPr>
-          <w:lang w:val="es-AR"/>
-        </w:rPr>
-      </w:pPr>
       <w:bookmarkStart w:id="0" w:name="_GoBack"/>
       <w:bookmarkEnd w:id="0"/>
     </w:p>
@@ -1390,8 +2295,8 @@
       </w:r>
     </w:p>
     <w:sectPr>
-      <w:headerReference w:type="default" r:id="rId15"/>
-      <w:footerReference w:type="default" r:id="rId16"/>
+      <w:headerReference w:type="default" r:id="rId23"/>
+      <w:footerReference w:type="default" r:id="rId24"/>
       <w:type w:val="continuous"/>
       <w:pgSz w:w="11907" w:h="16839" w:code="9"/>
       <w:pgMar w:top="1531" w:right="1701" w:bottom="1531" w:left="1701" w:header="794" w:footer="680" w:gutter="0"/>
@@ -1492,7 +2397,7 @@
             <w:sz w:val="20"/>
             <w:lang w:val="es-AR"/>
           </w:rPr>
-          <w:t>1</w:t>
+          <w:t>4</w:t>
         </w:r>
         <w:r>
           <w:rPr>
@@ -1553,7 +2458,7 @@
       <w:rPr>
         <w:noProof/>
         <w:sz w:val="20"/>
-        <w:lang w:val="es-AR" w:eastAsia="es-AR" w:bidi="ar-SA"/>
+        <w:lang w:val="es-ES_tradnl" w:eastAsia="es-ES_tradnl" w:bidi="ar-SA"/>
       </w:rPr>
       <w:drawing>
         <wp:anchor distT="0" distB="0" distL="114300" distR="114300" simplePos="0" relativeHeight="251662336" behindDoc="0" locked="0" layoutInCell="1" allowOverlap="1">
@@ -1613,7 +2518,7 @@
       <w:rPr>
         <w:noProof/>
         <w:sz w:val="20"/>
-        <w:lang w:val="es-AR" w:eastAsia="es-AR" w:bidi="ar-SA"/>
+        <w:lang w:val="es-ES_tradnl" w:eastAsia="es-ES_tradnl" w:bidi="ar-SA"/>
       </w:rPr>
       <w:drawing>
         <wp:anchor distT="0" distB="0" distL="114300" distR="114300" simplePos="0" relativeHeight="251666432" behindDoc="1" locked="0" layoutInCell="1" allowOverlap="1">
@@ -3290,6 +4195,119 @@
       </w:rPr>
     </w:lvl>
   </w:abstractNum>
+  <w:abstractNum w:abstractNumId="12">
+    <w:nsid w:val="70EF50C4"/>
+    <w:multiLevelType w:val="hybridMultilevel"/>
+    <w:tmpl w:val="476AFFB0"/>
+    <w:lvl w:ilvl="0" w:tplc="040A0001">
+      <w:start w:val="1"/>
+      <w:numFmt w:val="bullet"/>
+      <w:lvlText w:val=""/>
+      <w:lvlJc w:val="left"/>
+      <w:pPr>
+        <w:ind w:left="720" w:hanging="360"/>
+      </w:pPr>
+      <w:rPr>
+        <w:rFonts w:ascii="Symbol" w:hAnsi="Symbol" w:hint="default"/>
+      </w:rPr>
+    </w:lvl>
+    <w:lvl w:ilvl="1" w:tplc="040A0003" w:tentative="1">
+      <w:start w:val="1"/>
+      <w:numFmt w:val="bullet"/>
+      <w:lvlText w:val="o"/>
+      <w:lvlJc w:val="left"/>
+      <w:pPr>
+        <w:ind w:left="1440" w:hanging="360"/>
+      </w:pPr>
+      <w:rPr>
+        <w:rFonts w:ascii="Courier New" w:hAnsi="Courier New" w:cs="Courier New" w:hint="default"/>
+      </w:rPr>
+    </w:lvl>
+    <w:lvl w:ilvl="2" w:tplc="040A0005" w:tentative="1">
+      <w:start w:val="1"/>
+      <w:numFmt w:val="bullet"/>
+      <w:lvlText w:val=""/>
+      <w:lvlJc w:val="left"/>
+      <w:pPr>
+        <w:ind w:left="2160" w:hanging="360"/>
+      </w:pPr>
+      <w:rPr>
+        <w:rFonts w:ascii="Wingdings" w:hAnsi="Wingdings" w:hint="default"/>
+      </w:rPr>
+    </w:lvl>
+    <w:lvl w:ilvl="3" w:tplc="040A0001" w:tentative="1">
+      <w:start w:val="1"/>
+      <w:numFmt w:val="bullet"/>
+      <w:lvlText w:val=""/>
+      <w:lvlJc w:val="left"/>
+      <w:pPr>
+        <w:ind w:left="2880" w:hanging="360"/>
+      </w:pPr>
+      <w:rPr>
+        <w:rFonts w:ascii="Symbol" w:hAnsi="Symbol" w:hint="default"/>
+      </w:rPr>
+    </w:lvl>
+    <w:lvl w:ilvl="4" w:tplc="040A0003" w:tentative="1">
+      <w:start w:val="1"/>
+      <w:numFmt w:val="bullet"/>
+      <w:lvlText w:val="o"/>
+      <w:lvlJc w:val="left"/>
+      <w:pPr>
+        <w:ind w:left="3600" w:hanging="360"/>
+      </w:pPr>
+      <w:rPr>
+        <w:rFonts w:ascii="Courier New" w:hAnsi="Courier New" w:cs="Courier New" w:hint="default"/>
+      </w:rPr>
+    </w:lvl>
+    <w:lvl w:ilvl="5" w:tplc="040A0005" w:tentative="1">
+      <w:start w:val="1"/>
+      <w:numFmt w:val="bullet"/>
+      <w:lvlText w:val=""/>
+      <w:lvlJc w:val="left"/>
+      <w:pPr>
+        <w:ind w:left="4320" w:hanging="360"/>
+      </w:pPr>
+      <w:rPr>
+        <w:rFonts w:ascii="Wingdings" w:hAnsi="Wingdings" w:hint="default"/>
+      </w:rPr>
+    </w:lvl>
+    <w:lvl w:ilvl="6" w:tplc="040A0001" w:tentative="1">
+      <w:start w:val="1"/>
+      <w:numFmt w:val="bullet"/>
+      <w:lvlText w:val=""/>
+      <w:lvlJc w:val="left"/>
+      <w:pPr>
+        <w:ind w:left="5040" w:hanging="360"/>
+      </w:pPr>
+      <w:rPr>
+        <w:rFonts w:ascii="Symbol" w:hAnsi="Symbol" w:hint="default"/>
+      </w:rPr>
+    </w:lvl>
+    <w:lvl w:ilvl="7" w:tplc="040A0003" w:tentative="1">
+      <w:start w:val="1"/>
+      <w:numFmt w:val="bullet"/>
+      <w:lvlText w:val="o"/>
+      <w:lvlJc w:val="left"/>
+      <w:pPr>
+        <w:ind w:left="5760" w:hanging="360"/>
+      </w:pPr>
+      <w:rPr>
+        <w:rFonts w:ascii="Courier New" w:hAnsi="Courier New" w:cs="Courier New" w:hint="default"/>
+      </w:rPr>
+    </w:lvl>
+    <w:lvl w:ilvl="8" w:tplc="040A0005" w:tentative="1">
+      <w:start w:val="1"/>
+      <w:numFmt w:val="bullet"/>
+      <w:lvlText w:val=""/>
+      <w:lvlJc w:val="left"/>
+      <w:pPr>
+        <w:ind w:left="6480" w:hanging="360"/>
+      </w:pPr>
+      <w:rPr>
+        <w:rFonts w:ascii="Wingdings" w:hAnsi="Wingdings" w:hint="default"/>
+      </w:rPr>
+    </w:lvl>
+  </w:abstractNum>
   <w:num w:numId="1">
     <w:abstractNumId w:val="6"/>
   </w:num>
@@ -3325,6 +4343,9 @@
   </w:num>
   <w:num w:numId="12">
     <w:abstractNumId w:val="1"/>
+  </w:num>
+  <w:num w:numId="13">
+    <w:abstractNumId w:val="12"/>
   </w:num>
   <w:numIdMacAtCleanup w:val="5"/>
 </w:numbering>
@@ -4541,6 +5562,973 @@
 </w:styles>
 </file>
 
+<file path=word/charts/chart1.xml><?xml version="1.0" encoding="utf-8"?>
+<c:chartSpace xmlns:c="http://schemas.openxmlformats.org/drawingml/2006/chart" xmlns:a="http://schemas.openxmlformats.org/drawingml/2006/main" xmlns:r="http://schemas.openxmlformats.org/officeDocument/2006/relationships">
+  <c:lang val="es-ES_tradnl"/>
+  <c:style val="11"/>
+  <c:chart>
+    <c:autoTitleDeleted val="1"/>
+    <c:plotArea>
+      <c:layout/>
+      <c:lineChart>
+        <c:grouping val="standard"/>
+        <c:ser>
+          <c:idx val="0"/>
+          <c:order val="0"/>
+          <c:tx>
+            <c:strRef>
+              <c:f>'Burndown Chart'!$B$1</c:f>
+              <c:strCache>
+                <c:ptCount val="1"/>
+                <c:pt idx="0">
+                  <c:v>Puntos</c:v>
+                </c:pt>
+              </c:strCache>
+            </c:strRef>
+          </c:tx>
+          <c:cat>
+            <c:numRef>
+              <c:f>'Burndown Chart'!$A$2:$A$16</c:f>
+              <c:numCache>
+                <c:formatCode>dd/mm/yyyy</c:formatCode>
+                <c:ptCount val="15"/>
+                <c:pt idx="0">
+                  <c:v>40469</c:v>
+                </c:pt>
+                <c:pt idx="1">
+                  <c:v>40470</c:v>
+                </c:pt>
+                <c:pt idx="2">
+                  <c:v>40471</c:v>
+                </c:pt>
+                <c:pt idx="3">
+                  <c:v>40472</c:v>
+                </c:pt>
+                <c:pt idx="4">
+                  <c:v>40473</c:v>
+                </c:pt>
+                <c:pt idx="5">
+                  <c:v>40474</c:v>
+                </c:pt>
+                <c:pt idx="6">
+                  <c:v>40475</c:v>
+                </c:pt>
+                <c:pt idx="7">
+                  <c:v>40476</c:v>
+                </c:pt>
+                <c:pt idx="8">
+                  <c:v>40477</c:v>
+                </c:pt>
+                <c:pt idx="9">
+                  <c:v>40478</c:v>
+                </c:pt>
+                <c:pt idx="10">
+                  <c:v>40479</c:v>
+                </c:pt>
+                <c:pt idx="11">
+                  <c:v>40480</c:v>
+                </c:pt>
+                <c:pt idx="12">
+                  <c:v>40481</c:v>
+                </c:pt>
+                <c:pt idx="13">
+                  <c:v>40482</c:v>
+                </c:pt>
+                <c:pt idx="14">
+                  <c:v>40483</c:v>
+                </c:pt>
+              </c:numCache>
+            </c:numRef>
+          </c:cat>
+          <c:val>
+            <c:numRef>
+              <c:f>'Burndown Chart'!$B$2:$B$16</c:f>
+              <c:numCache>
+                <c:formatCode>General</c:formatCode>
+                <c:ptCount val="15"/>
+                <c:pt idx="0">
+                  <c:v>18</c:v>
+                </c:pt>
+                <c:pt idx="1">
+                  <c:v>18</c:v>
+                </c:pt>
+                <c:pt idx="2">
+                  <c:v>18</c:v>
+                </c:pt>
+                <c:pt idx="3">
+                  <c:v>17</c:v>
+                </c:pt>
+                <c:pt idx="4">
+                  <c:v>17</c:v>
+                </c:pt>
+                <c:pt idx="5">
+                  <c:v>16</c:v>
+                </c:pt>
+                <c:pt idx="6">
+                  <c:v>15</c:v>
+                </c:pt>
+                <c:pt idx="7">
+                  <c:v>15</c:v>
+                </c:pt>
+              </c:numCache>
+            </c:numRef>
+          </c:val>
+        </c:ser>
+        <c:marker val="1"/>
+        <c:axId val="88531328"/>
+        <c:axId val="88532864"/>
+      </c:lineChart>
+      <c:dateAx>
+        <c:axId val="88531328"/>
+        <c:scaling>
+          <c:orientation val="minMax"/>
+        </c:scaling>
+        <c:axPos val="b"/>
+        <c:numFmt formatCode="dd/mm/yyyy" sourceLinked="1"/>
+        <c:majorTickMark val="none"/>
+        <c:tickLblPos val="nextTo"/>
+        <c:txPr>
+          <a:bodyPr/>
+          <a:lstStyle/>
+          <a:p>
+            <a:pPr>
+              <a:defRPr lang="en-US"/>
+            </a:pPr>
+            <a:endParaRPr lang="es-ES_tradnl"/>
+          </a:p>
+        </c:txPr>
+        <c:crossAx val="88532864"/>
+        <c:crosses val="autoZero"/>
+        <c:auto val="1"/>
+        <c:lblOffset val="100"/>
+      </c:dateAx>
+      <c:valAx>
+        <c:axId val="88532864"/>
+        <c:scaling>
+          <c:orientation val="minMax"/>
+          <c:max val="20"/>
+          <c:min val="0"/>
+        </c:scaling>
+        <c:axPos val="l"/>
+        <c:majorGridlines/>
+        <c:title>
+          <c:tx>
+            <c:rich>
+              <a:bodyPr/>
+              <a:lstStyle/>
+              <a:p>
+                <a:pPr>
+                  <a:defRPr lang="en-US"/>
+                </a:pPr>
+                <a:r>
+                  <a:rPr lang="es-ES"/>
+                  <a:t>Puntos</a:t>
+                </a:r>
+              </a:p>
+            </c:rich>
+          </c:tx>
+        </c:title>
+        <c:numFmt formatCode="General" sourceLinked="1"/>
+        <c:majorTickMark val="none"/>
+        <c:tickLblPos val="nextTo"/>
+        <c:txPr>
+          <a:bodyPr/>
+          <a:lstStyle/>
+          <a:p>
+            <a:pPr>
+              <a:defRPr lang="en-US"/>
+            </a:pPr>
+            <a:endParaRPr lang="es-ES_tradnl"/>
+          </a:p>
+        </c:txPr>
+        <c:crossAx val="88531328"/>
+        <c:crosses val="autoZero"/>
+        <c:crossBetween val="between"/>
+      </c:valAx>
+    </c:plotArea>
+    <c:plotVisOnly val="1"/>
+  </c:chart>
+  <c:externalData r:id="rId1"/>
+</c:chartSpace>
+</file>
+
+<file path=word/charts/chart2.xml><?xml version="1.0" encoding="utf-8"?>
+<c:chartSpace xmlns:c="http://schemas.openxmlformats.org/drawingml/2006/chart" xmlns:a="http://schemas.openxmlformats.org/drawingml/2006/main" xmlns:r="http://schemas.openxmlformats.org/officeDocument/2006/relationships">
+  <c:date1904 val="1"/>
+  <c:lang val="es-ES_tradnl"/>
+  <c:chart>
+    <c:autoTitleDeleted val="1"/>
+    <c:plotArea>
+      <c:layout/>
+      <c:lineChart>
+        <c:grouping val="standard"/>
+        <c:ser>
+          <c:idx val="0"/>
+          <c:order val="0"/>
+          <c:tx>
+            <c:strRef>
+              <c:f>'Cobertura de la Prueba'!$C$2</c:f>
+              <c:strCache>
+                <c:ptCount val="1"/>
+                <c:pt idx="0">
+                  <c:v>Planificadas</c:v>
+                </c:pt>
+              </c:strCache>
+            </c:strRef>
+          </c:tx>
+          <c:cat>
+            <c:numRef>
+              <c:f>'Cobertura de la Prueba'!$B$3:$B$13</c:f>
+              <c:numCache>
+                <c:formatCode>General</c:formatCode>
+                <c:ptCount val="11"/>
+                <c:pt idx="0">
+                  <c:v>1</c:v>
+                </c:pt>
+                <c:pt idx="1">
+                  <c:v>2</c:v>
+                </c:pt>
+                <c:pt idx="2">
+                  <c:v>3</c:v>
+                </c:pt>
+                <c:pt idx="3">
+                  <c:v>4</c:v>
+                </c:pt>
+                <c:pt idx="4">
+                  <c:v>5</c:v>
+                </c:pt>
+                <c:pt idx="5">
+                  <c:v>6</c:v>
+                </c:pt>
+                <c:pt idx="6">
+                  <c:v>7</c:v>
+                </c:pt>
+                <c:pt idx="7">
+                  <c:v>8</c:v>
+                </c:pt>
+                <c:pt idx="8">
+                  <c:v>9</c:v>
+                </c:pt>
+                <c:pt idx="9">
+                  <c:v>10</c:v>
+                </c:pt>
+                <c:pt idx="10">
+                  <c:v>11</c:v>
+                </c:pt>
+              </c:numCache>
+            </c:numRef>
+          </c:cat>
+          <c:val>
+            <c:numRef>
+              <c:f>'Cobertura de la Prueba'!$C$3:$C$13</c:f>
+              <c:numCache>
+                <c:formatCode>General</c:formatCode>
+                <c:ptCount val="11"/>
+                <c:pt idx="0">
+                  <c:v>0</c:v>
+                </c:pt>
+                <c:pt idx="1">
+                  <c:v>17</c:v>
+                </c:pt>
+                <c:pt idx="2">
+                  <c:v>20</c:v>
+                </c:pt>
+                <c:pt idx="3">
+                  <c:v>20</c:v>
+                </c:pt>
+                <c:pt idx="4">
+                  <c:v>20</c:v>
+                </c:pt>
+                <c:pt idx="5">
+                  <c:v>25</c:v>
+                </c:pt>
+              </c:numCache>
+            </c:numRef>
+          </c:val>
+        </c:ser>
+        <c:ser>
+          <c:idx val="1"/>
+          <c:order val="1"/>
+          <c:tx>
+            <c:strRef>
+              <c:f>'Cobertura de la Prueba'!$D$2</c:f>
+              <c:strCache>
+                <c:ptCount val="1"/>
+                <c:pt idx="0">
+                  <c:v>Disponibles</c:v>
+                </c:pt>
+              </c:strCache>
+            </c:strRef>
+          </c:tx>
+          <c:cat>
+            <c:numRef>
+              <c:f>'Cobertura de la Prueba'!$B$3:$B$13</c:f>
+              <c:numCache>
+                <c:formatCode>General</c:formatCode>
+                <c:ptCount val="11"/>
+                <c:pt idx="0">
+                  <c:v>1</c:v>
+                </c:pt>
+                <c:pt idx="1">
+                  <c:v>2</c:v>
+                </c:pt>
+                <c:pt idx="2">
+                  <c:v>3</c:v>
+                </c:pt>
+                <c:pt idx="3">
+                  <c:v>4</c:v>
+                </c:pt>
+                <c:pt idx="4">
+                  <c:v>5</c:v>
+                </c:pt>
+                <c:pt idx="5">
+                  <c:v>6</c:v>
+                </c:pt>
+                <c:pt idx="6">
+                  <c:v>7</c:v>
+                </c:pt>
+                <c:pt idx="7">
+                  <c:v>8</c:v>
+                </c:pt>
+                <c:pt idx="8">
+                  <c:v>9</c:v>
+                </c:pt>
+                <c:pt idx="9">
+                  <c:v>10</c:v>
+                </c:pt>
+                <c:pt idx="10">
+                  <c:v>11</c:v>
+                </c:pt>
+              </c:numCache>
+            </c:numRef>
+          </c:cat>
+          <c:val>
+            <c:numRef>
+              <c:f>'Cobertura de la Prueba'!$D$3:$D$13</c:f>
+              <c:numCache>
+                <c:formatCode>General</c:formatCode>
+                <c:ptCount val="11"/>
+                <c:pt idx="0">
+                  <c:v>0</c:v>
+                </c:pt>
+                <c:pt idx="1">
+                  <c:v>8</c:v>
+                </c:pt>
+                <c:pt idx="2">
+                  <c:v>10</c:v>
+                </c:pt>
+                <c:pt idx="3">
+                  <c:v>16</c:v>
+                </c:pt>
+                <c:pt idx="4">
+                  <c:v>19</c:v>
+                </c:pt>
+                <c:pt idx="5">
+                  <c:v>20</c:v>
+                </c:pt>
+              </c:numCache>
+            </c:numRef>
+          </c:val>
+        </c:ser>
+        <c:ser>
+          <c:idx val="2"/>
+          <c:order val="2"/>
+          <c:tx>
+            <c:strRef>
+              <c:f>'Cobertura de la Prueba'!$E$2</c:f>
+              <c:strCache>
+                <c:ptCount val="1"/>
+                <c:pt idx="0">
+                  <c:v>Ejecutadas</c:v>
+                </c:pt>
+              </c:strCache>
+            </c:strRef>
+          </c:tx>
+          <c:cat>
+            <c:numRef>
+              <c:f>'Cobertura de la Prueba'!$B$3:$B$13</c:f>
+              <c:numCache>
+                <c:formatCode>General</c:formatCode>
+                <c:ptCount val="11"/>
+                <c:pt idx="0">
+                  <c:v>1</c:v>
+                </c:pt>
+                <c:pt idx="1">
+                  <c:v>2</c:v>
+                </c:pt>
+                <c:pt idx="2">
+                  <c:v>3</c:v>
+                </c:pt>
+                <c:pt idx="3">
+                  <c:v>4</c:v>
+                </c:pt>
+                <c:pt idx="4">
+                  <c:v>5</c:v>
+                </c:pt>
+                <c:pt idx="5">
+                  <c:v>6</c:v>
+                </c:pt>
+                <c:pt idx="6">
+                  <c:v>7</c:v>
+                </c:pt>
+                <c:pt idx="7">
+                  <c:v>8</c:v>
+                </c:pt>
+                <c:pt idx="8">
+                  <c:v>9</c:v>
+                </c:pt>
+                <c:pt idx="9">
+                  <c:v>10</c:v>
+                </c:pt>
+                <c:pt idx="10">
+                  <c:v>11</c:v>
+                </c:pt>
+              </c:numCache>
+            </c:numRef>
+          </c:cat>
+          <c:val>
+            <c:numRef>
+              <c:f>'Cobertura de la Prueba'!$E$3:$E$13</c:f>
+              <c:numCache>
+                <c:formatCode>General</c:formatCode>
+                <c:ptCount val="11"/>
+                <c:pt idx="0">
+                  <c:v>0</c:v>
+                </c:pt>
+                <c:pt idx="1">
+                  <c:v>8</c:v>
+                </c:pt>
+                <c:pt idx="2">
+                  <c:v>9</c:v>
+                </c:pt>
+                <c:pt idx="3">
+                  <c:v>16</c:v>
+                </c:pt>
+                <c:pt idx="4">
+                  <c:v>19</c:v>
+                </c:pt>
+                <c:pt idx="5">
+                  <c:v>20</c:v>
+                </c:pt>
+              </c:numCache>
+            </c:numRef>
+          </c:val>
+        </c:ser>
+        <c:ser>
+          <c:idx val="3"/>
+          <c:order val="3"/>
+          <c:tx>
+            <c:strRef>
+              <c:f>'Cobertura de la Prueba'!$F$2</c:f>
+              <c:strCache>
+                <c:ptCount val="1"/>
+                <c:pt idx="0">
+                  <c:v>Ejecutadas OK</c:v>
+                </c:pt>
+              </c:strCache>
+            </c:strRef>
+          </c:tx>
+          <c:cat>
+            <c:numRef>
+              <c:f>'Cobertura de la Prueba'!$B$3:$B$13</c:f>
+              <c:numCache>
+                <c:formatCode>General</c:formatCode>
+                <c:ptCount val="11"/>
+                <c:pt idx="0">
+                  <c:v>1</c:v>
+                </c:pt>
+                <c:pt idx="1">
+                  <c:v>2</c:v>
+                </c:pt>
+                <c:pt idx="2">
+                  <c:v>3</c:v>
+                </c:pt>
+                <c:pt idx="3">
+                  <c:v>4</c:v>
+                </c:pt>
+                <c:pt idx="4">
+                  <c:v>5</c:v>
+                </c:pt>
+                <c:pt idx="5">
+                  <c:v>6</c:v>
+                </c:pt>
+                <c:pt idx="6">
+                  <c:v>7</c:v>
+                </c:pt>
+                <c:pt idx="7">
+                  <c:v>8</c:v>
+                </c:pt>
+                <c:pt idx="8">
+                  <c:v>9</c:v>
+                </c:pt>
+                <c:pt idx="9">
+                  <c:v>10</c:v>
+                </c:pt>
+                <c:pt idx="10">
+                  <c:v>11</c:v>
+                </c:pt>
+              </c:numCache>
+            </c:numRef>
+          </c:cat>
+          <c:val>
+            <c:numRef>
+              <c:f>'Cobertura de la Prueba'!$F$3:$F$13</c:f>
+              <c:numCache>
+                <c:formatCode>General</c:formatCode>
+                <c:ptCount val="11"/>
+                <c:pt idx="0">
+                  <c:v>0</c:v>
+                </c:pt>
+                <c:pt idx="1">
+                  <c:v>3</c:v>
+                </c:pt>
+                <c:pt idx="2">
+                  <c:v>8</c:v>
+                </c:pt>
+                <c:pt idx="3">
+                  <c:v>15</c:v>
+                </c:pt>
+                <c:pt idx="4">
+                  <c:v>19</c:v>
+                </c:pt>
+                <c:pt idx="5">
+                  <c:v>20</c:v>
+                </c:pt>
+              </c:numCache>
+            </c:numRef>
+          </c:val>
+        </c:ser>
+        <c:marker val="1"/>
+        <c:axId val="88641536"/>
+        <c:axId val="88643456"/>
+      </c:lineChart>
+      <c:catAx>
+        <c:axId val="88641536"/>
+        <c:scaling>
+          <c:orientation val="minMax"/>
+        </c:scaling>
+        <c:axPos val="b"/>
+        <c:title>
+          <c:tx>
+            <c:rich>
+              <a:bodyPr/>
+              <a:lstStyle/>
+              <a:p>
+                <a:pPr>
+                  <a:defRPr lang="en-US"/>
+                </a:pPr>
+                <a:r>
+                  <a:rPr lang="en-US"/>
+                  <a:t>Semana</a:t>
+                </a:r>
+              </a:p>
+            </c:rich>
+          </c:tx>
+        </c:title>
+        <c:numFmt formatCode="General" sourceLinked="1"/>
+        <c:majorTickMark val="none"/>
+        <c:tickLblPos val="nextTo"/>
+        <c:txPr>
+          <a:bodyPr/>
+          <a:lstStyle/>
+          <a:p>
+            <a:pPr>
+              <a:defRPr lang="en-US"/>
+            </a:pPr>
+            <a:endParaRPr lang="es-ES_tradnl"/>
+          </a:p>
+        </c:txPr>
+        <c:crossAx val="88643456"/>
+        <c:crosses val="autoZero"/>
+        <c:auto val="1"/>
+        <c:lblAlgn val="ctr"/>
+        <c:lblOffset val="100"/>
+      </c:catAx>
+      <c:valAx>
+        <c:axId val="88643456"/>
+        <c:scaling>
+          <c:orientation val="minMax"/>
+        </c:scaling>
+        <c:axPos val="l"/>
+        <c:majorGridlines/>
+        <c:title>
+          <c:tx>
+            <c:rich>
+              <a:bodyPr/>
+              <a:lstStyle/>
+              <a:p>
+                <a:pPr>
+                  <a:defRPr lang="en-US"/>
+                </a:pPr>
+                <a:r>
+                  <a:rPr lang="en-US"/>
+                  <a:t>UATs</a:t>
+                </a:r>
+              </a:p>
+            </c:rich>
+          </c:tx>
+        </c:title>
+        <c:numFmt formatCode="General" sourceLinked="1"/>
+        <c:majorTickMark val="none"/>
+        <c:tickLblPos val="nextTo"/>
+        <c:txPr>
+          <a:bodyPr/>
+          <a:lstStyle/>
+          <a:p>
+            <a:pPr>
+              <a:defRPr lang="en-US"/>
+            </a:pPr>
+            <a:endParaRPr lang="es-ES_tradnl"/>
+          </a:p>
+        </c:txPr>
+        <c:crossAx val="88641536"/>
+        <c:crosses val="autoZero"/>
+        <c:crossBetween val="between"/>
+      </c:valAx>
+      <c:dTable>
+        <c:showHorzBorder val="1"/>
+        <c:showVertBorder val="1"/>
+        <c:showOutline val="1"/>
+        <c:txPr>
+          <a:bodyPr/>
+          <a:lstStyle/>
+          <a:p>
+            <a:pPr rtl="0">
+              <a:defRPr lang="en-US"/>
+            </a:pPr>
+            <a:endParaRPr lang="es-ES_tradnl"/>
+          </a:p>
+        </c:txPr>
+      </c:dTable>
+    </c:plotArea>
+    <c:legend>
+      <c:legendPos val="r"/>
+      <c:txPr>
+        <a:bodyPr/>
+        <a:lstStyle/>
+        <a:p>
+          <a:pPr>
+            <a:defRPr lang="en-US"/>
+          </a:pPr>
+          <a:endParaRPr lang="es-ES_tradnl"/>
+        </a:p>
+      </c:txPr>
+    </c:legend>
+    <c:plotVisOnly val="1"/>
+  </c:chart>
+  <c:externalData r:id="rId1"/>
+</c:chartSpace>
+</file>
+
+<file path=word/charts/chart3.xml><?xml version="1.0" encoding="utf-8"?>
+<c:chartSpace xmlns:c="http://schemas.openxmlformats.org/drawingml/2006/chart" xmlns:a="http://schemas.openxmlformats.org/drawingml/2006/main" xmlns:r="http://schemas.openxmlformats.org/officeDocument/2006/relationships">
+  <c:date1904 val="1"/>
+  <c:lang val="es-ES_tradnl"/>
+  <c:chart>
+    <c:autoTitleDeleted val="1"/>
+    <c:plotArea>
+      <c:layout/>
+      <c:lineChart>
+        <c:grouping val="standard"/>
+        <c:ser>
+          <c:idx val="0"/>
+          <c:order val="0"/>
+          <c:tx>
+            <c:strRef>
+              <c:f>'Cobertura de la Prueba'!$B$2</c:f>
+              <c:strCache>
+                <c:ptCount val="1"/>
+                <c:pt idx="0">
+                  <c:v>Hs Planificadas Totales</c:v>
+                </c:pt>
+              </c:strCache>
+            </c:strRef>
+          </c:tx>
+          <c:cat>
+            <c:numRef>
+              <c:f>'Cobertura de la Prueba'!$A$3:$A$7</c:f>
+              <c:numCache>
+                <c:formatCode>General</c:formatCode>
+                <c:ptCount val="5"/>
+                <c:pt idx="0">
+                  <c:v>1</c:v>
+                </c:pt>
+                <c:pt idx="1">
+                  <c:v>2</c:v>
+                </c:pt>
+                <c:pt idx="2">
+                  <c:v>3</c:v>
+                </c:pt>
+                <c:pt idx="3">
+                  <c:v>4</c:v>
+                </c:pt>
+                <c:pt idx="4">
+                  <c:v>5</c:v>
+                </c:pt>
+              </c:numCache>
+            </c:numRef>
+          </c:cat>
+          <c:val>
+            <c:numRef>
+              <c:f>'Cobertura de la Prueba'!$B$3:$B$7</c:f>
+              <c:numCache>
+                <c:formatCode>General</c:formatCode>
+                <c:ptCount val="5"/>
+                <c:pt idx="0">
+                  <c:v>72</c:v>
+                </c:pt>
+                <c:pt idx="1">
+                  <c:v>148</c:v>
+                </c:pt>
+                <c:pt idx="2">
+                  <c:v>222</c:v>
+                </c:pt>
+                <c:pt idx="3">
+                  <c:v>296</c:v>
+                </c:pt>
+                <c:pt idx="4">
+                  <c:v>370</c:v>
+                </c:pt>
+              </c:numCache>
+            </c:numRef>
+          </c:val>
+        </c:ser>
+        <c:ser>
+          <c:idx val="1"/>
+          <c:order val="1"/>
+          <c:tx>
+            <c:strRef>
+              <c:f>'Cobertura de la Prueba'!$C$2</c:f>
+              <c:strCache>
+                <c:ptCount val="1"/>
+                <c:pt idx="0">
+                  <c:v>Hs Planificadas Completadas</c:v>
+                </c:pt>
+              </c:strCache>
+            </c:strRef>
+          </c:tx>
+          <c:cat>
+            <c:numRef>
+              <c:f>'Cobertura de la Prueba'!$A$3:$A$7</c:f>
+              <c:numCache>
+                <c:formatCode>General</c:formatCode>
+                <c:ptCount val="5"/>
+                <c:pt idx="0">
+                  <c:v>1</c:v>
+                </c:pt>
+                <c:pt idx="1">
+                  <c:v>2</c:v>
+                </c:pt>
+                <c:pt idx="2">
+                  <c:v>3</c:v>
+                </c:pt>
+                <c:pt idx="3">
+                  <c:v>4</c:v>
+                </c:pt>
+                <c:pt idx="4">
+                  <c:v>5</c:v>
+                </c:pt>
+              </c:numCache>
+            </c:numRef>
+          </c:cat>
+          <c:val>
+            <c:numRef>
+              <c:f>'Cobertura de la Prueba'!$C$3:$C$7</c:f>
+              <c:numCache>
+                <c:formatCode>General</c:formatCode>
+                <c:ptCount val="5"/>
+                <c:pt idx="0">
+                  <c:v>72</c:v>
+                </c:pt>
+                <c:pt idx="1">
+                  <c:v>144</c:v>
+                </c:pt>
+                <c:pt idx="2">
+                  <c:v>152</c:v>
+                </c:pt>
+              </c:numCache>
+            </c:numRef>
+          </c:val>
+        </c:ser>
+        <c:ser>
+          <c:idx val="2"/>
+          <c:order val="2"/>
+          <c:tx>
+            <c:strRef>
+              <c:f>'Cobertura de la Prueba'!$D$2</c:f>
+              <c:strCache>
+                <c:ptCount val="1"/>
+                <c:pt idx="0">
+                  <c:v>Hs Reales Utilizadas</c:v>
+                </c:pt>
+              </c:strCache>
+            </c:strRef>
+          </c:tx>
+          <c:cat>
+            <c:numRef>
+              <c:f>'Cobertura de la Prueba'!$A$3:$A$7</c:f>
+              <c:numCache>
+                <c:formatCode>General</c:formatCode>
+                <c:ptCount val="5"/>
+                <c:pt idx="0">
+                  <c:v>1</c:v>
+                </c:pt>
+                <c:pt idx="1">
+                  <c:v>2</c:v>
+                </c:pt>
+                <c:pt idx="2">
+                  <c:v>3</c:v>
+                </c:pt>
+                <c:pt idx="3">
+                  <c:v>4</c:v>
+                </c:pt>
+                <c:pt idx="4">
+                  <c:v>5</c:v>
+                </c:pt>
+              </c:numCache>
+            </c:numRef>
+          </c:cat>
+          <c:val>
+            <c:numRef>
+              <c:f>'Cobertura de la Prueba'!$D$3:$D$7</c:f>
+              <c:numCache>
+                <c:formatCode>General</c:formatCode>
+                <c:ptCount val="5"/>
+                <c:pt idx="0">
+                  <c:v>73</c:v>
+                </c:pt>
+                <c:pt idx="1">
+                  <c:v>152</c:v>
+                </c:pt>
+                <c:pt idx="2">
+                  <c:v>165</c:v>
+                </c:pt>
+              </c:numCache>
+            </c:numRef>
+          </c:val>
+        </c:ser>
+        <c:marker val="1"/>
+        <c:axId val="88752896"/>
+        <c:axId val="88754816"/>
+      </c:lineChart>
+      <c:catAx>
+        <c:axId val="88752896"/>
+        <c:scaling>
+          <c:orientation val="minMax"/>
+        </c:scaling>
+        <c:axPos val="b"/>
+        <c:title>
+          <c:tx>
+            <c:rich>
+              <a:bodyPr/>
+              <a:lstStyle/>
+              <a:p>
+                <a:pPr>
+                  <a:defRPr lang="en-US"/>
+                </a:pPr>
+                <a:r>
+                  <a:rPr lang="en-US"/>
+                  <a:t>Sprint</a:t>
+                </a:r>
+              </a:p>
+            </c:rich>
+          </c:tx>
+        </c:title>
+        <c:numFmt formatCode="General" sourceLinked="1"/>
+        <c:majorTickMark val="none"/>
+        <c:tickLblPos val="nextTo"/>
+        <c:txPr>
+          <a:bodyPr/>
+          <a:lstStyle/>
+          <a:p>
+            <a:pPr>
+              <a:defRPr lang="en-US"/>
+            </a:pPr>
+            <a:endParaRPr lang="es-ES_tradnl"/>
+          </a:p>
+        </c:txPr>
+        <c:crossAx val="88754816"/>
+        <c:crosses val="autoZero"/>
+        <c:auto val="1"/>
+        <c:lblAlgn val="ctr"/>
+        <c:lblOffset val="100"/>
+      </c:catAx>
+      <c:valAx>
+        <c:axId val="88754816"/>
+        <c:scaling>
+          <c:orientation val="minMax"/>
+        </c:scaling>
+        <c:axPos val="l"/>
+        <c:majorGridlines/>
+        <c:title>
+          <c:tx>
+            <c:rich>
+              <a:bodyPr rot="-5400000" vert="horz"/>
+              <a:lstStyle/>
+              <a:p>
+                <a:pPr>
+                  <a:defRPr lang="en-US"/>
+                </a:pPr>
+                <a:r>
+                  <a:rPr lang="en-US"/>
+                  <a:t>Horas</a:t>
+                </a:r>
+              </a:p>
+            </c:rich>
+          </c:tx>
+        </c:title>
+        <c:numFmt formatCode="General" sourceLinked="1"/>
+        <c:majorTickMark val="none"/>
+        <c:tickLblPos val="nextTo"/>
+        <c:txPr>
+          <a:bodyPr/>
+          <a:lstStyle/>
+          <a:p>
+            <a:pPr>
+              <a:defRPr lang="en-US"/>
+            </a:pPr>
+            <a:endParaRPr lang="es-ES_tradnl"/>
+          </a:p>
+        </c:txPr>
+        <c:crossAx val="88752896"/>
+        <c:crosses val="autoZero"/>
+        <c:crossBetween val="between"/>
+      </c:valAx>
+      <c:dTable>
+        <c:showHorzBorder val="1"/>
+        <c:showVertBorder val="1"/>
+        <c:showOutline val="1"/>
+        <c:txPr>
+          <a:bodyPr/>
+          <a:lstStyle/>
+          <a:p>
+            <a:pPr rtl="0">
+              <a:defRPr lang="en-US"/>
+            </a:pPr>
+            <a:endParaRPr lang="es-ES_tradnl"/>
+          </a:p>
+        </c:txPr>
+      </c:dTable>
+    </c:plotArea>
+    <c:legend>
+      <c:legendPos val="r"/>
+      <c:txPr>
+        <a:bodyPr/>
+        <a:lstStyle/>
+        <a:p>
+          <a:pPr>
+            <a:defRPr lang="en-US"/>
+          </a:pPr>
+          <a:endParaRPr lang="es-ES_tradnl"/>
+        </a:p>
+      </c:txPr>
+    </c:legend>
+    <c:plotVisOnly val="1"/>
+  </c:chart>
+  <c:externalData r:id="rId1"/>
+</c:chartSpace>
+</file>
+
 <file path=word/theme/theme1.xml><?xml version="1.0" encoding="utf-8"?>
 <a:theme xmlns:a="http://schemas.openxmlformats.org/drawingml/2006/main" name="Tema de Office">
   <a:themeElements>

</xml_diff>